<commit_message>
Inclusão do UC01, atualização do UC02
</commit_message>
<xml_diff>
--- a/docs/Casos de Uso/UC02 - Mostrar Carrinho de Compras.docx
+++ b/docs/Casos de Uso/UC02 - Mostrar Carrinho de Compras.docx
@@ -24,13 +24,13 @@
     </w:p>
     <w:p>
       <w:pPr>
-        <w:pStyle w:val="Ttulo"/>
+        <w:pStyle w:val="Title"/>
         <w:jc w:val="right"/>
       </w:pPr>
     </w:p>
     <w:p>
       <w:pPr>
-        <w:pStyle w:val="Ttulo"/>
+        <w:pStyle w:val="Title"/>
         <w:jc w:val="right"/>
         <w:rPr>
           <w:sz w:val="40"/>
@@ -40,7 +40,7 @@
     </w:p>
     <w:p>
       <w:pPr>
-        <w:pStyle w:val="Ttulo"/>
+        <w:pStyle w:val="Title"/>
         <w:jc w:val="right"/>
         <w:rPr>
           <w:sz w:val="40"/>
@@ -50,7 +50,7 @@
     </w:p>
     <w:p>
       <w:pPr>
-        <w:pStyle w:val="Ttulo"/>
+        <w:pStyle w:val="Title"/>
         <w:jc w:val="right"/>
         <w:rPr>
           <w:sz w:val="40"/>
@@ -92,7 +92,7 @@
     </w:p>
     <w:p>
       <w:pPr>
-        <w:pStyle w:val="Ttulo"/>
+        <w:pStyle w:val="Title"/>
         <w:jc w:val="right"/>
       </w:pPr>
     </w:p>
@@ -100,7 +100,7 @@
     <w:p/>
     <w:p>
       <w:pPr>
-        <w:pStyle w:val="Corpodetexto"/>
+        <w:pStyle w:val="BodyText"/>
         <w:jc w:val="center"/>
         <w:rPr>
           <w:shadow/>
@@ -110,7 +110,7 @@
     </w:p>
     <w:p>
       <w:pPr>
-        <w:pStyle w:val="Corpodetexto"/>
+        <w:pStyle w:val="BodyText"/>
         <w:jc w:val="center"/>
         <w:rPr>
           <w:shadow/>
@@ -170,7 +170,7 @@
     </w:p>
     <w:p>
       <w:pPr>
-        <w:pStyle w:val="Corpodetexto"/>
+        <w:pStyle w:val="BodyText"/>
         <w:jc w:val="center"/>
         <w:rPr>
           <w:shadow/>
@@ -180,7 +180,7 @@
     </w:p>
     <w:p>
       <w:pPr>
-        <w:pStyle w:val="Corpodetexto"/>
+        <w:pStyle w:val="BodyText"/>
         <w:jc w:val="center"/>
         <w:rPr>
           <w:shadow/>
@@ -190,7 +190,7 @@
     </w:p>
     <w:p>
       <w:pPr>
-        <w:pStyle w:val="Corpodetexto"/>
+        <w:pStyle w:val="BodyText"/>
         <w:jc w:val="center"/>
         <w:rPr>
           <w:shadow/>
@@ -200,7 +200,7 @@
     </w:p>
     <w:p>
       <w:pPr>
-        <w:pStyle w:val="Corpodetexto"/>
+        <w:pStyle w:val="BodyText"/>
         <w:jc w:val="center"/>
         <w:rPr>
           <w:shadow/>
@@ -210,7 +210,7 @@
     </w:p>
     <w:p>
       <w:pPr>
-        <w:pStyle w:val="Corpodetexto"/>
+        <w:pStyle w:val="BodyText"/>
         <w:jc w:val="center"/>
         <w:rPr>
           <w:b/>
@@ -233,7 +233,7 @@
     </w:p>
     <w:p>
       <w:pPr>
-        <w:pStyle w:val="Corpodetexto"/>
+        <w:pStyle w:val="BodyText"/>
         <w:jc w:val="center"/>
         <w:rPr>
           <w:shadow/>
@@ -243,7 +243,7 @@
     </w:p>
     <w:p>
       <w:pPr>
-        <w:pStyle w:val="Corpodetexto"/>
+        <w:pStyle w:val="BodyText"/>
         <w:jc w:val="center"/>
         <w:rPr>
           <w:shadow/>
@@ -253,7 +253,7 @@
     </w:p>
     <w:p>
       <w:pPr>
-        <w:pStyle w:val="Corpodetexto"/>
+        <w:pStyle w:val="BodyText"/>
         <w:jc w:val="center"/>
         <w:rPr>
           <w:shadow/>
@@ -263,7 +263,7 @@
     </w:p>
     <w:p>
       <w:pPr>
-        <w:pStyle w:val="Corpodetexto"/>
+        <w:pStyle w:val="BodyText"/>
         <w:jc w:val="center"/>
         <w:rPr>
           <w:shadow/>
@@ -273,7 +273,7 @@
     </w:p>
     <w:p>
       <w:pPr>
-        <w:pStyle w:val="Corpodetexto"/>
+        <w:pStyle w:val="BodyText"/>
         <w:jc w:val="center"/>
         <w:rPr>
           <w:shadow/>
@@ -283,7 +283,7 @@
     </w:p>
     <w:p>
       <w:pPr>
-        <w:pStyle w:val="Corpodetexto"/>
+        <w:pStyle w:val="BodyText"/>
         <w:jc w:val="center"/>
         <w:rPr>
           <w:shadow/>
@@ -293,7 +293,7 @@
     </w:p>
     <w:p>
       <w:pPr>
-        <w:pStyle w:val="Corpodetexto"/>
+        <w:pStyle w:val="BodyText"/>
         <w:jc w:val="center"/>
         <w:rPr>
           <w:shadow/>
@@ -303,25 +303,25 @@
     </w:p>
     <w:p>
       <w:pPr>
-        <w:pStyle w:val="Corpodetexto"/>
+        <w:pStyle w:val="BodyText"/>
         <w:jc w:val="center"/>
       </w:pPr>
     </w:p>
     <w:p>
       <w:pPr>
-        <w:pStyle w:val="Corpodetexto"/>
+        <w:pStyle w:val="BodyText"/>
         <w:jc w:val="center"/>
       </w:pPr>
     </w:p>
     <w:p>
       <w:pPr>
-        <w:pStyle w:val="Corpodetexto"/>
+        <w:pStyle w:val="BodyText"/>
         <w:jc w:val="center"/>
       </w:pPr>
     </w:p>
     <w:p>
       <w:pPr>
-        <w:pStyle w:val="Ttulo"/>
+        <w:pStyle w:val="Title"/>
         <w:rPr>
           <w:sz w:val="24"/>
         </w:rPr>
@@ -341,18 +341,18 @@
     </w:p>
     <w:p>
       <w:pPr>
-        <w:pStyle w:val="Corpodetexto"/>
+        <w:pStyle w:val="BodyText"/>
         <w:jc w:val="center"/>
       </w:pPr>
     </w:p>
     <w:p>
       <w:pPr>
-        <w:pStyle w:val="Ttulo"/>
-      </w:pPr>
-    </w:p>
-    <w:p>
-      <w:pPr>
-        <w:pStyle w:val="Ttulo"/>
+        <w:pStyle w:val="Title"/>
+      </w:pPr>
+    </w:p>
+    <w:p>
+      <w:pPr>
+        <w:pStyle w:val="Title"/>
       </w:pPr>
       <w:r>
         <w:t>Histórico de Revisão</w:t>
@@ -360,12 +360,12 @@
     </w:p>
     <w:p>
       <w:pPr>
-        <w:pStyle w:val="Corpodetexto"/>
-      </w:pPr>
-    </w:p>
-    <w:p>
-      <w:pPr>
-        <w:pStyle w:val="Corpodetexto"/>
+        <w:pStyle w:val="BodyText"/>
+      </w:pPr>
+    </w:p>
+    <w:p>
+      <w:pPr>
+        <w:pStyle w:val="BodyText"/>
       </w:pPr>
     </w:p>
     <w:tbl>
@@ -678,22 +678,22 @@
     </w:tbl>
     <w:p>
       <w:pPr>
-        <w:pStyle w:val="Corpodetexto"/>
-      </w:pPr>
-    </w:p>
-    <w:p>
-      <w:pPr>
-        <w:pStyle w:val="Corpodetexto"/>
-      </w:pPr>
-    </w:p>
-    <w:p>
-      <w:pPr>
-        <w:pStyle w:val="Corpodetexto"/>
-      </w:pPr>
-    </w:p>
-    <w:p>
-      <w:pPr>
-        <w:pStyle w:val="Corpodetexto"/>
+        <w:pStyle w:val="BodyText"/>
+      </w:pPr>
+    </w:p>
+    <w:p>
+      <w:pPr>
+        <w:pStyle w:val="BodyText"/>
+      </w:pPr>
+    </w:p>
+    <w:p>
+      <w:pPr>
+        <w:pStyle w:val="BodyText"/>
+      </w:pPr>
+    </w:p>
+    <w:p>
+      <w:pPr>
+        <w:pStyle w:val="BodyText"/>
       </w:pPr>
     </w:p>
     <w:p/>
@@ -724,7 +724,7 @@
     </w:p>
     <w:p>
       <w:pPr>
-        <w:pStyle w:val="Sumrio2"/>
+        <w:pStyle w:val="TOC2"/>
         <w:tabs>
           <w:tab w:val="left" w:pos="720"/>
           <w:tab w:val="right" w:leader="dot" w:pos="10078"/>
@@ -820,7 +820,7 @@
     </w:p>
     <w:p>
       <w:pPr>
-        <w:pStyle w:val="Sumrio2"/>
+        <w:pStyle w:val="TOC2"/>
         <w:tabs>
           <w:tab w:val="left" w:pos="720"/>
           <w:tab w:val="right" w:leader="dot" w:pos="10078"/>
@@ -899,7 +899,7 @@
     </w:p>
     <w:p>
       <w:pPr>
-        <w:pStyle w:val="Sumrio2"/>
+        <w:pStyle w:val="TOC2"/>
         <w:tabs>
           <w:tab w:val="left" w:pos="720"/>
           <w:tab w:val="right" w:leader="dot" w:pos="10078"/>
@@ -978,7 +978,7 @@
     </w:p>
     <w:p>
       <w:pPr>
-        <w:pStyle w:val="Sumrio2"/>
+        <w:pStyle w:val="TOC2"/>
         <w:tabs>
           <w:tab w:val="left" w:pos="720"/>
           <w:tab w:val="right" w:leader="dot" w:pos="10078"/>
@@ -1057,7 +1057,7 @@
     </w:p>
     <w:p>
       <w:pPr>
-        <w:pStyle w:val="Sumrio2"/>
+        <w:pStyle w:val="TOC2"/>
         <w:tabs>
           <w:tab w:val="left" w:pos="720"/>
           <w:tab w:val="right" w:leader="dot" w:pos="10078"/>
@@ -1136,7 +1136,7 @@
     </w:p>
     <w:p>
       <w:pPr>
-        <w:pStyle w:val="Sumrio2"/>
+        <w:pStyle w:val="TOC2"/>
         <w:tabs>
           <w:tab w:val="left" w:pos="720"/>
           <w:tab w:val="right" w:leader="dot" w:pos="10078"/>
@@ -1215,7 +1215,7 @@
     </w:p>
     <w:p>
       <w:pPr>
-        <w:pStyle w:val="Sumrio2"/>
+        <w:pStyle w:val="TOC2"/>
         <w:tabs>
           <w:tab w:val="left" w:pos="720"/>
           <w:tab w:val="right" w:leader="dot" w:pos="10078"/>
@@ -1294,7 +1294,7 @@
     </w:p>
     <w:p>
       <w:pPr>
-        <w:pStyle w:val="Sumrio3"/>
+        <w:pStyle w:val="TOC3"/>
         <w:tabs>
           <w:tab w:val="left" w:pos="1200"/>
           <w:tab w:val="right" w:leader="dot" w:pos="10078"/>
@@ -1373,7 +1373,7 @@
     </w:p>
     <w:p>
       <w:pPr>
-        <w:pStyle w:val="Sumrio3"/>
+        <w:pStyle w:val="TOC3"/>
         <w:tabs>
           <w:tab w:val="left" w:pos="1200"/>
           <w:tab w:val="right" w:leader="dot" w:pos="10078"/>
@@ -1452,7 +1452,7 @@
     </w:p>
     <w:p>
       <w:pPr>
-        <w:pStyle w:val="Sumrio2"/>
+        <w:pStyle w:val="TOC2"/>
         <w:tabs>
           <w:tab w:val="left" w:pos="720"/>
           <w:tab w:val="right" w:leader="dot" w:pos="10078"/>
@@ -1531,7 +1531,7 @@
     </w:p>
     <w:p>
       <w:pPr>
-        <w:pStyle w:val="Sumrio2"/>
+        <w:pStyle w:val="TOC2"/>
         <w:tabs>
           <w:tab w:val="left" w:pos="720"/>
           <w:tab w:val="right" w:leader="dot" w:pos="10078"/>
@@ -1610,7 +1610,7 @@
     </w:p>
     <w:p>
       <w:pPr>
-        <w:pStyle w:val="Sumrio3"/>
+        <w:pStyle w:val="TOC3"/>
         <w:tabs>
           <w:tab w:val="left" w:pos="1200"/>
           <w:tab w:val="right" w:leader="dot" w:pos="10078"/>
@@ -1689,7 +1689,7 @@
     </w:p>
     <w:p>
       <w:pPr>
-        <w:pStyle w:val="Sumrio2"/>
+        <w:pStyle w:val="TOC2"/>
         <w:tabs>
           <w:tab w:val="left" w:pos="960"/>
           <w:tab w:val="right" w:leader="dot" w:pos="10078"/>
@@ -1768,7 +1768,7 @@
     </w:p>
     <w:p>
       <w:pPr>
-        <w:pStyle w:val="Sumrio3"/>
+        <w:pStyle w:val="TOC3"/>
         <w:tabs>
           <w:tab w:val="left" w:pos="1440"/>
           <w:tab w:val="right" w:leader="dot" w:pos="10078"/>
@@ -1847,7 +1847,7 @@
     </w:p>
     <w:p>
       <w:pPr>
-        <w:pStyle w:val="Sumrio2"/>
+        <w:pStyle w:val="TOC2"/>
         <w:tabs>
           <w:tab w:val="left" w:pos="960"/>
           <w:tab w:val="right" w:leader="dot" w:pos="10078"/>
@@ -1926,7 +1926,7 @@
     </w:p>
     <w:p>
       <w:pPr>
-        <w:pStyle w:val="Corpodetexto"/>
+        <w:pStyle w:val="BodyText"/>
       </w:pPr>
       <w:r>
         <w:rPr>
@@ -1937,17 +1937,17 @@
     </w:p>
     <w:p>
       <w:pPr>
-        <w:pStyle w:val="Corpodetexto"/>
-      </w:pPr>
-    </w:p>
-    <w:p>
-      <w:pPr>
-        <w:pStyle w:val="Corpodetexto"/>
-      </w:pPr>
-    </w:p>
-    <w:p>
-      <w:pPr>
-        <w:pStyle w:val="Ttulo1"/>
+        <w:pStyle w:val="BodyText"/>
+      </w:pPr>
+    </w:p>
+    <w:p>
+      <w:pPr>
+        <w:pStyle w:val="BodyText"/>
+      </w:pPr>
+    </w:p>
+    <w:p>
+      <w:pPr>
+        <w:pStyle w:val="Heading1"/>
         <w:sectPr>
           <w:headerReference w:type="default" r:id="rId13"/>
           <w:footerReference w:type="default" r:id="rId14"/>
@@ -1967,7 +1967,7 @@
     </w:p>
     <w:p>
       <w:pPr>
-        <w:pStyle w:val="Ttulo1"/>
+        <w:pStyle w:val="Heading1"/>
       </w:pPr>
       <w:bookmarkStart w:id="7" w:name="_Toc23153058"/>
       <w:bookmarkEnd w:id="0"/>
@@ -2000,20 +2000,20 @@
     </w:p>
     <w:p>
       <w:pPr>
-        <w:pStyle w:val="Ttulo2"/>
+        <w:pStyle w:val="Heading2"/>
       </w:pPr>
       <w:bookmarkStart w:id="8" w:name="_Toc23153092"/>
-      <w:bookmarkStart w:id="9" w:name="_Toc23153059"/>
-      <w:bookmarkStart w:id="10" w:name="_Toc334033451"/>
+      <w:bookmarkStart w:id="9" w:name="_Toc334033451"/>
+      <w:bookmarkStart w:id="10" w:name="_Toc23153059"/>
       <w:r>
         <w:t>Diagrama do Caso de Uso</w:t>
       </w:r>
       <w:bookmarkEnd w:id="8"/>
-      <w:bookmarkEnd w:id="10"/>
-    </w:p>
-    <w:p>
-      <w:pPr>
-        <w:pStyle w:val="Corpodetexto"/>
+      <w:bookmarkEnd w:id="9"/>
+    </w:p>
+    <w:p>
+      <w:pPr>
+        <w:pStyle w:val="BodyText"/>
         <w:jc w:val="center"/>
       </w:pPr>
       <w:r>
@@ -2022,9 +2022,9 @@
         </w:rPr>
         <w:drawing>
           <wp:inline distT="0" distB="0" distL="0" distR="0">
-            <wp:extent cx="4859020" cy="1956435"/>
+            <wp:extent cx="4267200" cy="1114425"/>
             <wp:effectExtent l="19050" t="0" r="0" b="0"/>
-            <wp:docPr id="3" name="Imagem 2"/>
+            <wp:docPr id="4" name="Picture 3" descr="Mostrar Carrinho de Compras.jpg"/>
             <wp:cNvGraphicFramePr>
               <a:graphicFrameLocks xmlns:a="http://schemas.openxmlformats.org/drawingml/2006/main" noChangeAspect="1"/>
             </wp:cNvGraphicFramePr>
@@ -2032,33 +2032,23 @@
               <a:graphicData uri="http://schemas.openxmlformats.org/drawingml/2006/picture">
                 <pic:pic xmlns:pic="http://schemas.openxmlformats.org/drawingml/2006/picture">
                   <pic:nvPicPr>
-                    <pic:cNvPr id="0" name="Picture 2"/>
-                    <pic:cNvPicPr>
-                      <a:picLocks noChangeAspect="1" noChangeArrowheads="1"/>
-                    </pic:cNvPicPr>
+                    <pic:cNvPr id="0" name="Mostrar Carrinho de Compras.jpg"/>
+                    <pic:cNvPicPr/>
                   </pic:nvPicPr>
                   <pic:blipFill>
                     <a:blip r:embed="rId15" cstate="print"/>
-                    <a:srcRect/>
                     <a:stretch>
                       <a:fillRect/>
                     </a:stretch>
                   </pic:blipFill>
-                  <pic:spPr bwMode="auto">
+                  <pic:spPr>
                     <a:xfrm>
                       <a:off x="0" y="0"/>
-                      <a:ext cx="4859020" cy="1956435"/>
+                      <a:ext cx="4267200" cy="1114425"/>
                     </a:xfrm>
                     <a:prstGeom prst="rect">
                       <a:avLst/>
                     </a:prstGeom>
-                    <a:noFill/>
-                    <a:ln w="9525">
-                      <a:noFill/>
-                      <a:miter lim="800000"/>
-                      <a:headEnd/>
-                      <a:tailEnd/>
-                    </a:ln>
                   </pic:spPr>
                 </pic:pic>
               </a:graphicData>
@@ -2069,18 +2059,18 @@
     </w:p>
     <w:p>
       <w:pPr>
-        <w:pStyle w:val="Ttulo2"/>
+        <w:pStyle w:val="Heading2"/>
       </w:pPr>
       <w:bookmarkStart w:id="11" w:name="_Toc334033452"/>
       <w:r>
         <w:t>Descrição</w:t>
       </w:r>
-      <w:bookmarkEnd w:id="9"/>
+      <w:bookmarkEnd w:id="10"/>
       <w:bookmarkEnd w:id="11"/>
     </w:p>
     <w:p>
       <w:pPr>
-        <w:pStyle w:val="Corpodetexto"/>
+        <w:pStyle w:val="BodyText"/>
       </w:pPr>
       <w:r>
         <w:t xml:space="preserve">Este caso de uso </w:t>
@@ -2097,12 +2087,12 @@
     </w:p>
     <w:p>
       <w:pPr>
-        <w:pStyle w:val="Corpodetexto"/>
-      </w:pPr>
-    </w:p>
-    <w:p>
-      <w:pPr>
-        <w:pStyle w:val="Ttulo2"/>
+        <w:pStyle w:val="BodyText"/>
+      </w:pPr>
+    </w:p>
+    <w:p>
+      <w:pPr>
+        <w:pStyle w:val="Heading2"/>
       </w:pPr>
       <w:bookmarkStart w:id="12" w:name="_Toc334033453"/>
       <w:r>
@@ -2112,13 +2102,13 @@
     </w:p>
     <w:p>
       <w:pPr>
-        <w:pStyle w:val="Corpodetexto"/>
+        <w:pStyle w:val="BodyText"/>
         <w:ind w:firstLine="709"/>
       </w:pPr>
     </w:p>
     <w:p>
       <w:pPr>
-        <w:pStyle w:val="Corpodetexto"/>
+        <w:pStyle w:val="BodyText"/>
         <w:spacing w:line="360" w:lineRule="auto"/>
         <w:ind w:firstLine="709"/>
       </w:pPr>
@@ -2128,7 +2118,7 @@
     </w:p>
     <w:p>
       <w:pPr>
-        <w:pStyle w:val="Corpodetexto"/>
+        <w:pStyle w:val="BodyText"/>
         <w:numPr>
           <w:ilvl w:val="0"/>
           <w:numId w:val="5"/>
@@ -2151,7 +2141,7 @@
     </w:p>
     <w:p>
       <w:pPr>
-        <w:pStyle w:val="Ttulo2"/>
+        <w:pStyle w:val="Heading2"/>
       </w:pPr>
       <w:bookmarkStart w:id="13" w:name="_Toc23153074"/>
       <w:bookmarkStart w:id="14" w:name="_Toc334033454"/>
@@ -2163,13 +2153,12 @@
     </w:p>
     <w:p>
       <w:pPr>
-        <w:pStyle w:val="Corpodetexto"/>
+        <w:pStyle w:val="BodyText"/>
         <w:rPr>
           <w:lang w:val="en-US"/>
         </w:rPr>
       </w:pPr>
       <w:proofErr w:type="spellStart"/>
-      <w:proofErr w:type="gramStart"/>
       <w:r>
         <w:rPr>
           <w:lang w:val="en-US"/>
@@ -2197,21 +2186,19 @@
         </w:rPr>
         <w:t>.</w:t>
       </w:r>
-      <w:proofErr w:type="gramEnd"/>
-    </w:p>
-    <w:p>
-      <w:pPr>
-        <w:pStyle w:val="Corpodetexto"/>
-      </w:pPr>
-    </w:p>
-    <w:p>
-      <w:pPr>
-        <w:pStyle w:val="Ttulo2"/>
+    </w:p>
+    <w:p>
+      <w:pPr>
+        <w:pStyle w:val="BodyText"/>
+      </w:pPr>
+    </w:p>
+    <w:p>
+      <w:pPr>
+        <w:pStyle w:val="Heading2"/>
       </w:pPr>
       <w:bookmarkStart w:id="15" w:name="_Toc23153077"/>
       <w:bookmarkStart w:id="16" w:name="_Toc334033455"/>
       <w:r>
-        <w:lastRenderedPageBreak/>
         <w:t>Pós-Condições</w:t>
       </w:r>
       <w:bookmarkEnd w:id="15"/>
@@ -2219,13 +2206,12 @@
     </w:p>
     <w:p>
       <w:pPr>
-        <w:pStyle w:val="Corpodetexto"/>
+        <w:pStyle w:val="BodyText"/>
         <w:rPr>
           <w:lang w:val="en-US"/>
         </w:rPr>
       </w:pPr>
       <w:proofErr w:type="spellStart"/>
-      <w:proofErr w:type="gramStart"/>
       <w:r>
         <w:rPr>
           <w:lang w:val="en-US"/>
@@ -2253,15 +2239,15 @@
         </w:rPr>
         <w:t>.</w:t>
       </w:r>
-      <w:proofErr w:type="gramEnd"/>
-    </w:p>
-    <w:p>
-      <w:pPr>
-        <w:pStyle w:val="Ttulo2"/>
+    </w:p>
+    <w:p>
+      <w:pPr>
+        <w:pStyle w:val="Heading2"/>
       </w:pPr>
       <w:bookmarkStart w:id="17" w:name="_Toc23153060"/>
       <w:bookmarkStart w:id="18" w:name="_Toc334033456"/>
       <w:r>
+        <w:lastRenderedPageBreak/>
         <w:t>Fluxo Básico</w:t>
       </w:r>
       <w:bookmarkEnd w:id="17"/>
@@ -2269,7 +2255,7 @@
     </w:p>
     <w:p>
       <w:pPr>
-        <w:pStyle w:val="Corpodetexto"/>
+        <w:pStyle w:val="BodyText"/>
         <w:numPr>
           <w:ilvl w:val="0"/>
           <w:numId w:val="10"/>
@@ -2300,7 +2286,7 @@
     </w:p>
     <w:p>
       <w:pPr>
-        <w:pStyle w:val="Corpodetexto"/>
+        <w:pStyle w:val="BodyText"/>
         <w:numPr>
           <w:ilvl w:val="0"/>
           <w:numId w:val="10"/>
@@ -2343,19 +2329,7 @@
           <w:rPr>
             <w:rStyle w:val="Hyperlink"/>
           </w:rPr>
-          <w:t>[PE.1.</w:t>
-        </w:r>
-        <w:r>
-          <w:rPr>
-            <w:rStyle w:val="Hyperlink"/>
-          </w:rPr>
-          <w:t>9</w:t>
-        </w:r>
-        <w:r>
-          <w:rPr>
-            <w:rStyle w:val="Hyperlink"/>
-          </w:rPr>
-          <w:t>.1]</w:t>
+          <w:t>[PE.1.9.1]</w:t>
         </w:r>
       </w:hyperlink>
       <w:r>
@@ -2364,7 +2338,7 @@
     </w:p>
     <w:p>
       <w:pPr>
-        <w:pStyle w:val="Corpodetexto"/>
+        <w:pStyle w:val="BodyText"/>
         <w:numPr>
           <w:ilvl w:val="1"/>
           <w:numId w:val="10"/>
@@ -2377,7 +2351,7 @@
     </w:p>
     <w:p>
       <w:pPr>
-        <w:pStyle w:val="Corpodetexto"/>
+        <w:pStyle w:val="BodyText"/>
         <w:numPr>
           <w:ilvl w:val="1"/>
           <w:numId w:val="10"/>
@@ -2390,7 +2364,7 @@
     </w:p>
     <w:p>
       <w:pPr>
-        <w:pStyle w:val="Corpodetexto"/>
+        <w:pStyle w:val="BodyText"/>
         <w:numPr>
           <w:ilvl w:val="1"/>
           <w:numId w:val="10"/>
@@ -2403,7 +2377,7 @@
     </w:p>
     <w:p>
       <w:pPr>
-        <w:pStyle w:val="Corpodetexto"/>
+        <w:pStyle w:val="BodyText"/>
         <w:numPr>
           <w:ilvl w:val="1"/>
           <w:numId w:val="10"/>
@@ -2416,7 +2390,7 @@
     </w:p>
     <w:p>
       <w:pPr>
-        <w:pStyle w:val="Corpodetexto"/>
+        <w:pStyle w:val="BodyText"/>
         <w:numPr>
           <w:ilvl w:val="1"/>
           <w:numId w:val="10"/>
@@ -2429,7 +2403,7 @@
     </w:p>
     <w:p>
       <w:pPr>
-        <w:pStyle w:val="Corpodetexto"/>
+        <w:pStyle w:val="BodyText"/>
         <w:numPr>
           <w:ilvl w:val="1"/>
           <w:numId w:val="10"/>
@@ -2442,7 +2416,7 @@
     </w:p>
     <w:p>
       <w:pPr>
-        <w:pStyle w:val="Corpodetexto"/>
+        <w:pStyle w:val="BodyText"/>
         <w:numPr>
           <w:ilvl w:val="0"/>
           <w:numId w:val="10"/>
@@ -2455,7 +2429,7 @@
     </w:p>
     <w:p>
       <w:pPr>
-        <w:pStyle w:val="Ttulo2"/>
+        <w:pStyle w:val="Heading2"/>
       </w:pPr>
       <w:bookmarkStart w:id="19" w:name="_Toc23153061"/>
       <w:bookmarkStart w:id="20" w:name="_Toc334033457"/>
@@ -2470,7 +2444,7 @@
     </w:p>
     <w:p>
       <w:pPr>
-        <w:pStyle w:val="Ttulo3"/>
+        <w:pStyle w:val="Heading3"/>
         <w:ind w:left="993" w:hanging="993"/>
       </w:pPr>
       <w:bookmarkStart w:id="21" w:name="_Nenhum_produto_encontrado"/>
@@ -2491,7 +2465,7 @@
     </w:p>
     <w:p>
       <w:pPr>
-        <w:pStyle w:val="PargrafodaLista"/>
+        <w:pStyle w:val="ListParagraph"/>
         <w:tabs>
           <w:tab w:val="left" w:pos="435"/>
           <w:tab w:val="right" w:pos="2218"/>
@@ -2555,7 +2529,7 @@
     </w:p>
     <w:p>
       <w:pPr>
-        <w:pStyle w:val="PargrafodaLista"/>
+        <w:pStyle w:val="ListParagraph"/>
         <w:tabs>
           <w:tab w:val="left" w:pos="435"/>
           <w:tab w:val="right" w:pos="2218"/>
@@ -2570,7 +2544,7 @@
     </w:p>
     <w:p>
       <w:pPr>
-        <w:pStyle w:val="Ttulo3"/>
+        <w:pStyle w:val="Heading3"/>
         <w:ind w:left="993" w:hanging="993"/>
       </w:pPr>
       <w:bookmarkStart w:id="24" w:name="_Cliente_seleciona_botão_1"/>
@@ -2583,7 +2557,7 @@
     </w:p>
     <w:p>
       <w:pPr>
-        <w:pStyle w:val="PargrafodaLista"/>
+        <w:pStyle w:val="ListParagraph"/>
         <w:tabs>
           <w:tab w:val="left" w:pos="435"/>
           <w:tab w:val="right" w:pos="2218"/>
@@ -2610,12 +2584,11 @@
     </w:p>
     <w:p>
       <w:pPr>
-        <w:pStyle w:val="Ttulo2"/>
+        <w:pStyle w:val="Heading2"/>
       </w:pPr>
       <w:bookmarkStart w:id="26" w:name="_Toc23153071"/>
       <w:bookmarkStart w:id="27" w:name="_Toc334033460"/>
       <w:r>
-        <w:lastRenderedPageBreak/>
         <w:t>Requisitos Especiais</w:t>
       </w:r>
       <w:bookmarkEnd w:id="26"/>
@@ -2623,7 +2596,7 @@
     </w:p>
     <w:p>
       <w:pPr>
-        <w:pStyle w:val="Corpodetexto"/>
+        <w:pStyle w:val="BodyText"/>
       </w:pPr>
       <w:r>
         <w:t>Não se aplica.</w:t>
@@ -2631,21 +2604,22 @@
     </w:p>
     <w:p>
       <w:pPr>
-        <w:pStyle w:val="Corpodetexto"/>
-      </w:pPr>
-    </w:p>
-    <w:p>
-      <w:pPr>
-        <w:pStyle w:val="Corpodetexto"/>
-      </w:pPr>
-    </w:p>
-    <w:p>
-      <w:pPr>
-        <w:pStyle w:val="Ttulo2"/>
+        <w:pStyle w:val="BodyText"/>
+      </w:pPr>
+    </w:p>
+    <w:p>
+      <w:pPr>
+        <w:pStyle w:val="BodyText"/>
+      </w:pPr>
+    </w:p>
+    <w:p>
+      <w:pPr>
+        <w:pStyle w:val="Heading2"/>
       </w:pPr>
       <w:bookmarkStart w:id="28" w:name="_Toc23153080"/>
       <w:bookmarkStart w:id="29" w:name="_Toc334033461"/>
       <w:r>
+        <w:lastRenderedPageBreak/>
         <w:t>Pontos de Extensão</w:t>
       </w:r>
       <w:bookmarkEnd w:id="28"/>
@@ -2653,7 +2627,7 @@
     </w:p>
     <w:p>
       <w:pPr>
-        <w:pStyle w:val="Ttulo3"/>
+        <w:pStyle w:val="Heading3"/>
         <w:ind w:left="993" w:hanging="993"/>
       </w:pPr>
       <w:bookmarkStart w:id="30" w:name="_Visualizar_detalhe_do"/>
@@ -2668,7 +2642,7 @@
     </w:p>
     <w:p>
       <w:pPr>
-        <w:pStyle w:val="Corpodetexto"/>
+        <w:pStyle w:val="BodyText"/>
         <w:spacing w:line="360" w:lineRule="auto"/>
       </w:pPr>
       <w:r>
@@ -2695,12 +2669,12 @@
     </w:p>
     <w:p>
       <w:pPr>
-        <w:pStyle w:val="Corpodetexto"/>
-      </w:pPr>
-    </w:p>
-    <w:p>
-      <w:pPr>
-        <w:pStyle w:val="Corpodetexto"/>
+        <w:pStyle w:val="BodyText"/>
+      </w:pPr>
+    </w:p>
+    <w:p>
+      <w:pPr>
+        <w:pStyle w:val="BodyText"/>
         <w:spacing w:line="360" w:lineRule="auto"/>
       </w:pPr>
       <w:bookmarkStart w:id="33" w:name="_Visualizar_Carrinho_de"/>
@@ -2708,7 +2682,7 @@
     </w:p>
     <w:p>
       <w:pPr>
-        <w:pStyle w:val="Ttulo2"/>
+        <w:pStyle w:val="Heading2"/>
       </w:pPr>
       <w:bookmarkStart w:id="34" w:name="_Toc334033463"/>
       <w:r>
@@ -2718,7 +2692,7 @@
     </w:p>
     <w:p>
       <w:pPr>
-        <w:pStyle w:val="Ttulo3"/>
+        <w:pStyle w:val="Heading3"/>
         <w:ind w:left="993" w:hanging="993"/>
       </w:pPr>
       <w:bookmarkStart w:id="35" w:name="_Lista_de_produto"/>
@@ -2731,19 +2705,19 @@
     </w:p>
     <w:p>
       <w:pPr>
-        <w:pStyle w:val="Corpodetexto"/>
+        <w:pStyle w:val="BodyText"/>
         <w:jc w:val="center"/>
       </w:pPr>
     </w:p>
     <w:p>
       <w:pPr>
-        <w:pStyle w:val="Corpodetexto"/>
+        <w:pStyle w:val="BodyText"/>
         <w:jc w:val="center"/>
       </w:pPr>
     </w:p>
     <w:p>
       <w:pPr>
-        <w:pStyle w:val="Ttulo2"/>
+        <w:pStyle w:val="Heading2"/>
       </w:pPr>
       <w:bookmarkStart w:id="37" w:name="_Toc334033465"/>
       <w:r>
@@ -2753,7 +2727,7 @@
     </w:p>
     <w:p>
       <w:pPr>
-        <w:pStyle w:val="Corpodetexto"/>
+        <w:pStyle w:val="BodyText"/>
       </w:pPr>
     </w:p>
     <w:tbl>
@@ -2786,7 +2760,7 @@
           </w:tcPr>
           <w:p>
             <w:pPr>
-              <w:pStyle w:val="Corpodetexto"/>
+              <w:pStyle w:val="BodyText"/>
               <w:tabs>
                 <w:tab w:val="clear" w:pos="709"/>
               </w:tabs>
@@ -2811,7 +2785,7 @@
           </w:tcPr>
           <w:p>
             <w:pPr>
-              <w:pStyle w:val="Corpodetexto"/>
+              <w:pStyle w:val="BodyText"/>
               <w:tabs>
                 <w:tab w:val="clear" w:pos="709"/>
               </w:tabs>
@@ -2837,7 +2811,7 @@
           </w:tcPr>
           <w:p>
             <w:pPr>
-              <w:pStyle w:val="Corpodetexto"/>
+              <w:pStyle w:val="BodyText"/>
               <w:tabs>
                 <w:tab w:val="clear" w:pos="709"/>
               </w:tabs>
@@ -2850,7 +2824,7 @@
           </w:tcPr>
           <w:p>
             <w:pPr>
-              <w:pStyle w:val="Corpodetexto"/>
+              <w:pStyle w:val="BodyText"/>
               <w:tabs>
                 <w:tab w:val="clear" w:pos="709"/>
               </w:tabs>
@@ -2861,7 +2835,7 @@
     </w:tbl>
     <w:p>
       <w:pPr>
-        <w:pStyle w:val="Corpodetexto"/>
+        <w:pStyle w:val="BodyText"/>
       </w:pPr>
     </w:p>
     <w:sectPr>
@@ -2899,7 +2873,7 @@
 <w:ftr xmlns:ve="http://schemas.openxmlformats.org/markup-compatibility/2006" xmlns:o="urn:schemas-microsoft-com:office:office" xmlns:r="http://schemas.openxmlformats.org/officeDocument/2006/relationships" xmlns:m="http://schemas.openxmlformats.org/officeDocument/2006/math" xmlns:v="urn:schemas-microsoft-com:vml" xmlns:wp="http://schemas.openxmlformats.org/drawingml/2006/wordprocessingDrawing" xmlns:w10="urn:schemas-microsoft-com:office:word" xmlns:w="http://schemas.openxmlformats.org/wordprocessingml/2006/main" xmlns:wne="http://schemas.microsoft.com/office/word/2006/wordml">
   <w:p>
     <w:pPr>
-      <w:pStyle w:val="Rodap"/>
+      <w:pStyle w:val="Footer"/>
       <w:pBdr>
         <w:top w:val="single" w:sz="4" w:space="1" w:color="auto"/>
       </w:pBdr>
@@ -2961,7 +2935,7 @@
 <w:ftr xmlns:ve="http://schemas.openxmlformats.org/markup-compatibility/2006" xmlns:o="urn:schemas-microsoft-com:office:office" xmlns:r="http://schemas.openxmlformats.org/officeDocument/2006/relationships" xmlns:m="http://schemas.openxmlformats.org/officeDocument/2006/math" xmlns:v="urn:schemas-microsoft-com:vml" xmlns:wp="http://schemas.openxmlformats.org/drawingml/2006/wordprocessingDrawing" xmlns:w10="urn:schemas-microsoft-com:office:word" xmlns:w="http://schemas.openxmlformats.org/wordprocessingml/2006/main" xmlns:wne="http://schemas.microsoft.com/office/word/2006/wordml">
   <w:p>
     <w:pPr>
-      <w:pStyle w:val="Rodap"/>
+      <w:pStyle w:val="Footer"/>
       <w:pBdr>
         <w:top w:val="single" w:sz="4" w:space="1" w:color="auto"/>
       </w:pBdr>
@@ -3007,7 +2981,7 @@
         <w:noProof/>
         <w:sz w:val="16"/>
       </w:rPr>
-      <w:t>1-3</w:t>
+      <w:t>1-1</w:t>
     </w:r>
     <w:r>
       <w:rPr>
@@ -3075,7 +3049,7 @@
         </w:tcPr>
         <w:p>
           <w:pPr>
-            <w:pStyle w:val="Cabealho"/>
+            <w:pStyle w:val="Header"/>
             <w:rPr>
               <w:rFonts w:ascii="Tahoma" w:hAnsi="Tahoma"/>
             </w:rPr>
@@ -3145,7 +3119,7 @@
         </w:tcPr>
         <w:p>
           <w:pPr>
-            <w:pStyle w:val="Cabealho"/>
+            <w:pStyle w:val="Header"/>
             <w:jc w:val="center"/>
             <w:rPr>
               <w:rFonts w:ascii="Tahoma" w:hAnsi="Tahoma"/>
@@ -3164,7 +3138,7 @@
         </w:p>
         <w:p>
           <w:pPr>
-            <w:pStyle w:val="Cabealho"/>
+            <w:pStyle w:val="Header"/>
             <w:jc w:val="center"/>
             <w:rPr>
               <w:rFonts w:ascii="Tahoma" w:hAnsi="Tahoma"/>
@@ -3194,7 +3168,7 @@
         </w:tcPr>
         <w:p>
           <w:pPr>
-            <w:pStyle w:val="Cabealho"/>
+            <w:pStyle w:val="Header"/>
             <w:jc w:val="left"/>
             <w:rPr>
               <w:rFonts w:ascii="Tahoma" w:hAnsi="Tahoma"/>
@@ -3213,7 +3187,7 @@
         </w:p>
         <w:p>
           <w:pPr>
-            <w:pStyle w:val="Cabealho"/>
+            <w:pStyle w:val="Header"/>
             <w:jc w:val="left"/>
             <w:rPr>
               <w:rFonts w:ascii="Tahoma" w:hAnsi="Tahoma"/>
@@ -3240,7 +3214,7 @@
         </w:tcPr>
         <w:p>
           <w:pPr>
-            <w:pStyle w:val="Cabealho"/>
+            <w:pStyle w:val="Header"/>
           </w:pPr>
         </w:p>
       </w:tc>
@@ -3256,7 +3230,7 @@
         </w:tcPr>
         <w:p>
           <w:pPr>
-            <w:pStyle w:val="Cabealho"/>
+            <w:pStyle w:val="Header"/>
             <w:jc w:val="center"/>
             <w:rPr>
               <w:rFonts w:ascii="Tahoma" w:hAnsi="Tahoma"/>
@@ -3277,7 +3251,7 @@
         </w:tcPr>
         <w:p>
           <w:pPr>
-            <w:pStyle w:val="Cabealho"/>
+            <w:pStyle w:val="Header"/>
             <w:jc w:val="left"/>
             <w:rPr>
               <w:rFonts w:ascii="Tahoma" w:hAnsi="Tahoma"/>
@@ -3296,7 +3270,7 @@
         </w:p>
         <w:p>
           <w:pPr>
-            <w:pStyle w:val="Cabealho"/>
+            <w:pStyle w:val="Header"/>
             <w:jc w:val="left"/>
             <w:rPr>
               <w:rFonts w:ascii="Tahoma" w:hAnsi="Tahoma"/>
@@ -3331,7 +3305,7 @@
         </w:tcPr>
         <w:p>
           <w:pPr>
-            <w:pStyle w:val="Cabealho"/>
+            <w:pStyle w:val="Header"/>
             <w:tabs>
               <w:tab w:val="clear" w:pos="4419"/>
               <w:tab w:val="clear" w:pos="8838"/>
@@ -3357,7 +3331,7 @@
         </w:tcPr>
         <w:p>
           <w:pPr>
-            <w:pStyle w:val="Cabealho"/>
+            <w:pStyle w:val="Header"/>
             <w:tabs>
               <w:tab w:val="clear" w:pos="4419"/>
               <w:tab w:val="clear" w:pos="8838"/>
@@ -3413,7 +3387,7 @@
               <w:noProof/>
               <w:sz w:val="18"/>
             </w:rPr>
-            <w:t>29/08/12</w:t>
+            <w:t>10/09/12</w:t>
           </w:r>
           <w:r>
             <w:rPr>
@@ -3471,7 +3445,7 @@
         </w:tcPr>
         <w:p>
           <w:pPr>
-            <w:pStyle w:val="Cabealho"/>
+            <w:pStyle w:val="Header"/>
             <w:tabs>
               <w:tab w:val="clear" w:pos="4419"/>
               <w:tab w:val="clear" w:pos="8838"/>
@@ -3598,7 +3572,7 @@
   </w:tbl>
   <w:p>
     <w:pPr>
-      <w:pStyle w:val="Cabealho"/>
+      <w:pStyle w:val="Header"/>
       <w:rPr>
         <w:sz w:val="16"/>
       </w:rPr>
@@ -3644,7 +3618,7 @@
         </w:tcPr>
         <w:p>
           <w:pPr>
-            <w:pStyle w:val="Cabealho"/>
+            <w:pStyle w:val="Header"/>
             <w:rPr>
               <w:rFonts w:ascii="Tahoma" w:hAnsi="Tahoma"/>
             </w:rPr>
@@ -3715,7 +3689,7 @@
         </w:tcPr>
         <w:p>
           <w:pPr>
-            <w:pStyle w:val="Cabealho"/>
+            <w:pStyle w:val="Header"/>
             <w:jc w:val="center"/>
             <w:rPr>
               <w:rFonts w:ascii="Tahoma" w:hAnsi="Tahoma"/>
@@ -3734,7 +3708,7 @@
         </w:p>
         <w:p>
           <w:pPr>
-            <w:pStyle w:val="Cabealho"/>
+            <w:pStyle w:val="Header"/>
             <w:jc w:val="center"/>
             <w:rPr>
               <w:rFonts w:ascii="Tahoma" w:hAnsi="Tahoma"/>
@@ -3764,7 +3738,7 @@
         </w:tcPr>
         <w:p>
           <w:pPr>
-            <w:pStyle w:val="Cabealho"/>
+            <w:pStyle w:val="Header"/>
             <w:jc w:val="left"/>
             <w:rPr>
               <w:rFonts w:ascii="Tahoma" w:hAnsi="Tahoma"/>
@@ -3783,7 +3757,7 @@
         </w:p>
         <w:p>
           <w:pPr>
-            <w:pStyle w:val="Cabealho"/>
+            <w:pStyle w:val="Header"/>
             <w:jc w:val="left"/>
             <w:rPr>
               <w:rFonts w:ascii="Tahoma" w:hAnsi="Tahoma"/>
@@ -3810,7 +3784,7 @@
         </w:tcPr>
         <w:p>
           <w:pPr>
-            <w:pStyle w:val="Cabealho"/>
+            <w:pStyle w:val="Header"/>
           </w:pPr>
         </w:p>
       </w:tc>
@@ -3826,7 +3800,7 @@
         </w:tcPr>
         <w:p>
           <w:pPr>
-            <w:pStyle w:val="Cabealho"/>
+            <w:pStyle w:val="Header"/>
             <w:jc w:val="center"/>
             <w:rPr>
               <w:rFonts w:ascii="Tahoma" w:hAnsi="Tahoma"/>
@@ -3847,7 +3821,7 @@
         </w:tcPr>
         <w:p>
           <w:pPr>
-            <w:pStyle w:val="Cabealho"/>
+            <w:pStyle w:val="Header"/>
             <w:jc w:val="left"/>
             <w:rPr>
               <w:rFonts w:ascii="Tahoma" w:hAnsi="Tahoma"/>
@@ -3866,7 +3840,7 @@
         </w:p>
         <w:p>
           <w:pPr>
-            <w:pStyle w:val="Cabealho"/>
+            <w:pStyle w:val="Header"/>
             <w:jc w:val="left"/>
             <w:rPr>
               <w:rFonts w:ascii="Tahoma" w:hAnsi="Tahoma"/>
@@ -3901,7 +3875,7 @@
         </w:tcPr>
         <w:p>
           <w:pPr>
-            <w:pStyle w:val="Cabealho"/>
+            <w:pStyle w:val="Header"/>
             <w:tabs>
               <w:tab w:val="clear" w:pos="4419"/>
               <w:tab w:val="clear" w:pos="8838"/>
@@ -3927,7 +3901,7 @@
         </w:tcPr>
         <w:p>
           <w:pPr>
-            <w:pStyle w:val="Cabealho"/>
+            <w:pStyle w:val="Header"/>
             <w:tabs>
               <w:tab w:val="clear" w:pos="4419"/>
               <w:tab w:val="clear" w:pos="8838"/>
@@ -3983,7 +3957,7 @@
               <w:noProof/>
               <w:sz w:val="18"/>
             </w:rPr>
-            <w:t>29/08/12</w:t>
+            <w:t>10/09/12</w:t>
           </w:r>
           <w:r>
             <w:rPr>
@@ -4042,7 +4016,7 @@
         </w:tcPr>
         <w:p>
           <w:pPr>
-            <w:pStyle w:val="Cabealho"/>
+            <w:pStyle w:val="Header"/>
             <w:tabs>
               <w:tab w:val="clear" w:pos="4419"/>
               <w:tab w:val="clear" w:pos="8838"/>
@@ -4095,7 +4069,7 @@
               <w:noProof/>
               <w:sz w:val="18"/>
             </w:rPr>
-            <w:t>1-3</w:t>
+            <w:t>1-1</w:t>
           </w:r>
           <w:r>
             <w:rPr>
@@ -4169,7 +4143,7 @@
   </w:tbl>
   <w:p>
     <w:pPr>
-      <w:pStyle w:val="Cabealho"/>
+      <w:pStyle w:val="Header"/>
       <w:rPr>
         <w:sz w:val="16"/>
       </w:rPr>
@@ -4201,7 +4175,7 @@
         <v:path o:extrusionok="f" gradientshapeok="t" o:connecttype="rect"/>
         <o:lock v:ext="edit" aspectratio="t"/>
       </v:shapetype>
-      <v:shape id="_x0000_i1040" type="#_x0000_t75" style="width:10.05pt;height:10.05pt" o:bullet="t">
+      <v:shape id="_x0000_i1046" type="#_x0000_t75" style="width:10.05pt;height:10.05pt" o:bullet="t">
         <v:imagedata r:id="rId1" o:title="bullet2"/>
       </v:shape>
     </w:pict>
@@ -4241,7 +4215,7 @@
     <w:lvl w:ilvl="4">
       <w:start w:val="1"/>
       <w:numFmt w:val="decimal"/>
-      <w:pStyle w:val="Ttulo5"/>
+      <w:pStyle w:val="Heading5"/>
       <w:lvlText w:val="%1.%2.%3.%4.%5"/>
       <w:legacy w:legacy="1" w:legacySpace="144" w:legacyIndent="0"/>
       <w:lvlJc w:val="left"/>
@@ -4249,7 +4223,7 @@
     <w:lvl w:ilvl="5">
       <w:start w:val="1"/>
       <w:numFmt w:val="decimal"/>
-      <w:pStyle w:val="Ttulo6"/>
+      <w:pStyle w:val="Heading6"/>
       <w:lvlText w:val="%1.%2.%3.%4.%5.%6"/>
       <w:legacy w:legacy="1" w:legacySpace="144" w:legacyIndent="0"/>
       <w:lvlJc w:val="left"/>
@@ -4257,7 +4231,7 @@
     <w:lvl w:ilvl="6">
       <w:start w:val="1"/>
       <w:numFmt w:val="decimal"/>
-      <w:pStyle w:val="Ttulo7"/>
+      <w:pStyle w:val="Heading7"/>
       <w:lvlText w:val="%1.%2.%3.%4.%5.%6.%7"/>
       <w:legacy w:legacy="1" w:legacySpace="144" w:legacyIndent="0"/>
       <w:lvlJc w:val="left"/>
@@ -4265,7 +4239,7 @@
     <w:lvl w:ilvl="7">
       <w:start w:val="1"/>
       <w:numFmt w:val="decimal"/>
-      <w:pStyle w:val="Ttulo8"/>
+      <w:pStyle w:val="Heading8"/>
       <w:lvlText w:val="%1.%2.%3.%4.%5.%6.%7.%8"/>
       <w:legacy w:legacy="1" w:legacySpace="144" w:legacyIndent="0"/>
       <w:lvlJc w:val="left"/>
@@ -4273,7 +4247,7 @@
     <w:lvl w:ilvl="8">
       <w:start w:val="1"/>
       <w:numFmt w:val="decimal"/>
-      <w:pStyle w:val="Ttulo9"/>
+      <w:pStyle w:val="Heading9"/>
       <w:lvlText w:val="%1.%2.%3.%4.%5.%6.%7.%8.%9"/>
       <w:legacy w:legacy="1" w:legacySpace="144" w:legacyIndent="0"/>
       <w:lvlJc w:val="left"/>
@@ -5173,7 +5147,7 @@
     <w:lvl w:ilvl="0">
       <w:start w:val="1"/>
       <w:numFmt w:val="decimal"/>
-      <w:pStyle w:val="Ttulo1"/>
+      <w:pStyle w:val="Heading1"/>
       <w:lvlText w:val="%1"/>
       <w:lvlJc w:val="left"/>
       <w:pPr>
@@ -5186,7 +5160,7 @@
     <w:lvl w:ilvl="1">
       <w:start w:val="1"/>
       <w:numFmt w:val="decimal"/>
-      <w:pStyle w:val="Ttulo2"/>
+      <w:pStyle w:val="Heading2"/>
       <w:lvlText w:val="%1.%2"/>
       <w:lvlJc w:val="left"/>
       <w:pPr>
@@ -5199,7 +5173,7 @@
     <w:lvl w:ilvl="2">
       <w:start w:val="1"/>
       <w:numFmt w:val="decimal"/>
-      <w:pStyle w:val="Ttulo3"/>
+      <w:pStyle w:val="Heading3"/>
       <w:lvlText w:val="%1.%2.%3"/>
       <w:lvlJc w:val="left"/>
       <w:pPr>
@@ -5212,7 +5186,7 @@
     <w:lvl w:ilvl="3">
       <w:start w:val="1"/>
       <w:numFmt w:val="decimal"/>
-      <w:pStyle w:val="Ttulo4"/>
+      <w:pStyle w:val="Heading4"/>
       <w:lvlText w:val="%1.%2.%3.%4"/>
       <w:lvlJc w:val="left"/>
       <w:pPr>
@@ -5476,10 +5450,10 @@
       <w:sz w:val="24"/>
     </w:rPr>
   </w:style>
-  <w:style w:type="paragraph" w:styleId="Ttulo1">
+  <w:style w:type="paragraph" w:styleId="Heading1">
     <w:name w:val="heading 1"/>
     <w:basedOn w:val="Normal"/>
-    <w:next w:val="Corpodetexto"/>
+    <w:next w:val="BodyText"/>
     <w:autoRedefine/>
     <w:qFormat/>
     <w:rsid w:val="00AF77CE"/>
@@ -5505,10 +5479,10 @@
       <w:sz w:val="36"/>
     </w:rPr>
   </w:style>
-  <w:style w:type="paragraph" w:styleId="Ttulo2">
+  <w:style w:type="paragraph" w:styleId="Heading2">
     <w:name w:val="heading 2"/>
     <w:basedOn w:val="Normal"/>
-    <w:next w:val="Corpodetexto"/>
+    <w:next w:val="BodyText"/>
     <w:autoRedefine/>
     <w:qFormat/>
     <w:rsid w:val="00E55F17"/>
@@ -5535,10 +5509,10 @@
       <w:sz w:val="28"/>
     </w:rPr>
   </w:style>
-  <w:style w:type="paragraph" w:styleId="Ttulo3">
+  <w:style w:type="paragraph" w:styleId="Heading3">
     <w:name w:val="heading 3"/>
     <w:basedOn w:val="Normal"/>
-    <w:next w:val="Corpodetexto"/>
+    <w:next w:val="BodyText"/>
     <w:autoRedefine/>
     <w:qFormat/>
     <w:rsid w:val="00E55F17"/>
@@ -5563,10 +5537,10 @@
       <w:b/>
     </w:rPr>
   </w:style>
-  <w:style w:type="paragraph" w:styleId="Ttulo4">
+  <w:style w:type="paragraph" w:styleId="Heading4">
     <w:name w:val="heading 4"/>
-    <w:basedOn w:val="Ttulo1"/>
-    <w:next w:val="Corpodetexto"/>
+    <w:basedOn w:val="Heading1"/>
+    <w:next w:val="BodyText"/>
     <w:autoRedefine/>
     <w:qFormat/>
     <w:rsid w:val="00E55F17"/>
@@ -5591,7 +5565,7 @@
       <w:sz w:val="20"/>
     </w:rPr>
   </w:style>
-  <w:style w:type="paragraph" w:styleId="Ttulo5">
+  <w:style w:type="paragraph" w:styleId="Heading5">
     <w:name w:val="heading 5"/>
     <w:basedOn w:val="Normal"/>
     <w:next w:val="Normal"/>
@@ -5610,7 +5584,7 @@
       <w:sz w:val="22"/>
     </w:rPr>
   </w:style>
-  <w:style w:type="paragraph" w:styleId="Ttulo6">
+  <w:style w:type="paragraph" w:styleId="Heading6">
     <w:name w:val="heading 6"/>
     <w:basedOn w:val="Normal"/>
     <w:next w:val="Normal"/>
@@ -5630,7 +5604,7 @@
       <w:sz w:val="22"/>
     </w:rPr>
   </w:style>
-  <w:style w:type="paragraph" w:styleId="Ttulo7">
+  <w:style w:type="paragraph" w:styleId="Heading7">
     <w:name w:val="heading 7"/>
     <w:basedOn w:val="Normal"/>
     <w:next w:val="Normal"/>
@@ -5646,7 +5620,7 @@
       <w:outlineLvl w:val="6"/>
     </w:pPr>
   </w:style>
-  <w:style w:type="paragraph" w:styleId="Ttulo8">
+  <w:style w:type="paragraph" w:styleId="Heading8">
     <w:name w:val="heading 8"/>
     <w:basedOn w:val="Normal"/>
     <w:next w:val="Normal"/>
@@ -5665,7 +5639,7 @@
       <w:i/>
     </w:rPr>
   </w:style>
-  <w:style w:type="paragraph" w:styleId="Ttulo9">
+  <w:style w:type="paragraph" w:styleId="Heading9">
     <w:name w:val="heading 9"/>
     <w:basedOn w:val="Normal"/>
     <w:next w:val="Normal"/>
@@ -5686,13 +5660,13 @@
       <w:sz w:val="18"/>
     </w:rPr>
   </w:style>
-  <w:style w:type="character" w:default="1" w:styleId="Fontepargpadro">
+  <w:style w:type="character" w:default="1" w:styleId="DefaultParagraphFont">
     <w:name w:val="Default Paragraph Font"/>
     <w:uiPriority w:val="1"/>
     <w:semiHidden/>
     <w:unhideWhenUsed/>
   </w:style>
-  <w:style w:type="table" w:default="1" w:styleId="Tabelanormal">
+  <w:style w:type="table" w:default="1" w:styleId="TableNormal">
     <w:name w:val="Normal Table"/>
     <w:uiPriority w:val="99"/>
     <w:semiHidden/>
@@ -5708,7 +5682,7 @@
       </w:tblCellMar>
     </w:tblPr>
   </w:style>
-  <w:style w:type="numbering" w:default="1" w:styleId="Semlista">
+  <w:style w:type="numbering" w:default="1" w:styleId="NoList">
     <w:name w:val="No List"/>
     <w:uiPriority w:val="99"/>
     <w:semiHidden/>
@@ -5727,7 +5701,7 @@
       <w:lang w:val="en-AU"/>
     </w:rPr>
   </w:style>
-  <w:style w:type="paragraph" w:styleId="Ttulo">
+  <w:style w:type="paragraph" w:styleId="Title">
     <w:name w:val="Title"/>
     <w:basedOn w:val="Normal"/>
     <w:next w:val="Normal"/>
@@ -5741,7 +5715,7 @@
       <w:sz w:val="36"/>
     </w:rPr>
   </w:style>
-  <w:style w:type="paragraph" w:styleId="Subttulo">
+  <w:style w:type="paragraph" w:styleId="Subtitle">
     <w:name w:val="Subtitle"/>
     <w:basedOn w:val="Normal"/>
     <w:qFormat/>
@@ -5756,7 +5730,7 @@
       <w:lang w:val="en-AU"/>
     </w:rPr>
   </w:style>
-  <w:style w:type="paragraph" w:styleId="Recuonormal">
+  <w:style w:type="paragraph" w:styleId="NormalIndent">
     <w:name w:val="Normal Indent"/>
     <w:basedOn w:val="Normal"/>
     <w:rsid w:val="00E55F17"/>
@@ -5764,7 +5738,7 @@
       <w:ind w:left="900" w:hanging="900"/>
     </w:pPr>
   </w:style>
-  <w:style w:type="paragraph" w:styleId="Sumrio1">
+  <w:style w:type="paragraph" w:styleId="TOC1">
     <w:name w:val="toc 1"/>
     <w:basedOn w:val="Normal"/>
     <w:next w:val="Normal"/>
@@ -5781,7 +5755,7 @@
       <w:sz w:val="20"/>
     </w:rPr>
   </w:style>
-  <w:style w:type="paragraph" w:styleId="Sumrio2">
+  <w:style w:type="paragraph" w:styleId="TOC2">
     <w:name w:val="toc 2"/>
     <w:basedOn w:val="Normal"/>
     <w:next w:val="Normal"/>
@@ -5797,7 +5771,7 @@
       <w:sz w:val="20"/>
     </w:rPr>
   </w:style>
-  <w:style w:type="paragraph" w:styleId="Sumrio3">
+  <w:style w:type="paragraph" w:styleId="TOC3">
     <w:name w:val="toc 3"/>
     <w:basedOn w:val="Normal"/>
     <w:next w:val="Normal"/>
@@ -5813,7 +5787,7 @@
       <w:sz w:val="20"/>
     </w:rPr>
   </w:style>
-  <w:style w:type="paragraph" w:styleId="Cabealho">
+  <w:style w:type="paragraph" w:styleId="Header">
     <w:name w:val="header"/>
     <w:basedOn w:val="Normal"/>
     <w:rsid w:val="00E55F17"/>
@@ -5824,7 +5798,7 @@
       </w:tabs>
     </w:pPr>
   </w:style>
-  <w:style w:type="paragraph" w:styleId="Rodap">
+  <w:style w:type="paragraph" w:styleId="Footer">
     <w:name w:val="footer"/>
     <w:basedOn w:val="Normal"/>
     <w:rsid w:val="00E55F17"/>
@@ -5835,9 +5809,9 @@
       </w:tabs>
     </w:pPr>
   </w:style>
-  <w:style w:type="character" w:styleId="Nmerodepgina">
+  <w:style w:type="character" w:styleId="PageNumber">
     <w:name w:val="page number"/>
-    <w:basedOn w:val="Fontepargpadro"/>
+    <w:basedOn w:val="DefaultParagraphFont"/>
     <w:rsid w:val="00E55F17"/>
   </w:style>
   <w:style w:type="paragraph" w:customStyle="1" w:styleId="Bullet2">
@@ -5862,7 +5836,7 @@
   <w:style w:type="paragraph" w:customStyle="1" w:styleId="Tabletext">
     <w:name w:val="Tabletext"/>
     <w:basedOn w:val="Normal"/>
-    <w:next w:val="Corpodetexto"/>
+    <w:next w:val="BodyText"/>
     <w:autoRedefine/>
     <w:rsid w:val="00E55F17"/>
     <w:pPr>
@@ -5874,7 +5848,7 @@
       <w:sz w:val="20"/>
     </w:rPr>
   </w:style>
-  <w:style w:type="paragraph" w:styleId="Corpodetexto">
+  <w:style w:type="paragraph" w:styleId="BodyText">
     <w:name w:val="Body Text"/>
     <w:aliases w:val="Tempo Body Text,bt,body text,BODY TEXT,t,Text"/>
     <w:basedOn w:val="Normal"/>
@@ -5905,9 +5879,9 @@
       <w:ind w:left="720" w:hanging="432"/>
     </w:pPr>
   </w:style>
-  <w:style w:type="character" w:styleId="Refdenotaderodap">
+  <w:style w:type="character" w:styleId="FootnoteReference">
     <w:name w:val="footnote reference"/>
-    <w:basedOn w:val="Fontepargpadro"/>
+    <w:basedOn w:val="DefaultParagraphFont"/>
     <w:semiHidden/>
     <w:rsid w:val="00E55F17"/>
     <w:rPr>
@@ -5915,7 +5889,7 @@
       <w:vertAlign w:val="superscript"/>
     </w:rPr>
   </w:style>
-  <w:style w:type="paragraph" w:styleId="Textodenotaderodap">
+  <w:style w:type="paragraph" w:styleId="FootnoteText">
     <w:name w:val="footnote text"/>
     <w:basedOn w:val="Normal"/>
     <w:semiHidden/>
@@ -5934,7 +5908,7 @@
       <w:sz w:val="16"/>
     </w:rPr>
   </w:style>
-  <w:style w:type="paragraph" w:styleId="MapadoDocumento">
+  <w:style w:type="paragraph" w:styleId="DocumentMap">
     <w:name w:val="Document Map"/>
     <w:basedOn w:val="Normal"/>
     <w:semiHidden/>
@@ -5955,7 +5929,7 @@
       <w:ind w:left="2250"/>
     </w:pPr>
   </w:style>
-  <w:style w:type="paragraph" w:styleId="Sumrio4">
+  <w:style w:type="paragraph" w:styleId="TOC4">
     <w:name w:val="toc 4"/>
     <w:basedOn w:val="Normal"/>
     <w:next w:val="Normal"/>
@@ -5970,7 +5944,7 @@
       <w:sz w:val="18"/>
     </w:rPr>
   </w:style>
-  <w:style w:type="paragraph" w:styleId="Sumrio5">
+  <w:style w:type="paragraph" w:styleId="TOC5">
     <w:name w:val="toc 5"/>
     <w:basedOn w:val="Normal"/>
     <w:next w:val="Normal"/>
@@ -5985,7 +5959,7 @@
       <w:sz w:val="18"/>
     </w:rPr>
   </w:style>
-  <w:style w:type="paragraph" w:styleId="Sumrio6">
+  <w:style w:type="paragraph" w:styleId="TOC6">
     <w:name w:val="toc 6"/>
     <w:basedOn w:val="Normal"/>
     <w:next w:val="Normal"/>
@@ -6000,7 +5974,7 @@
       <w:sz w:val="18"/>
     </w:rPr>
   </w:style>
-  <w:style w:type="paragraph" w:styleId="Sumrio7">
+  <w:style w:type="paragraph" w:styleId="TOC7">
     <w:name w:val="toc 7"/>
     <w:basedOn w:val="Normal"/>
     <w:next w:val="Normal"/>
@@ -6015,7 +5989,7 @@
       <w:sz w:val="18"/>
     </w:rPr>
   </w:style>
-  <w:style w:type="paragraph" w:styleId="Sumrio8">
+  <w:style w:type="paragraph" w:styleId="TOC8">
     <w:name w:val="toc 8"/>
     <w:basedOn w:val="Normal"/>
     <w:next w:val="Normal"/>
@@ -6030,7 +6004,7 @@
       <w:sz w:val="18"/>
     </w:rPr>
   </w:style>
-  <w:style w:type="paragraph" w:styleId="Sumrio9">
+  <w:style w:type="paragraph" w:styleId="TOC9">
     <w:name w:val="toc 9"/>
     <w:basedOn w:val="Normal"/>
     <w:next w:val="Normal"/>
@@ -6059,7 +6033,7 @@
       <w:sz w:val="32"/>
     </w:rPr>
   </w:style>
-  <w:style w:type="paragraph" w:styleId="Corpodetexto2">
+  <w:style w:type="paragraph" w:styleId="BodyText2">
     <w:name w:val="Body Text 2"/>
     <w:basedOn w:val="Normal"/>
     <w:rsid w:val="00E55F17"/>
@@ -6100,7 +6074,7 @@
   <w:style w:type="paragraph" w:customStyle="1" w:styleId="InfoBlue">
     <w:name w:val="InfoBlue"/>
     <w:basedOn w:val="Normal"/>
-    <w:next w:val="Corpodetexto"/>
+    <w:next w:val="BodyText"/>
     <w:rsid w:val="00E55F17"/>
     <w:pPr>
       <w:spacing w:after="120"/>
@@ -6113,7 +6087,7 @@
   </w:style>
   <w:style w:type="character" w:styleId="Hyperlink">
     <w:name w:val="Hyperlink"/>
-    <w:basedOn w:val="Fontepargpadro"/>
+    <w:basedOn w:val="DefaultParagraphFont"/>
     <w:rsid w:val="00E55F17"/>
     <w:rPr>
       <w:color w:val="0000FF"/>
@@ -6122,7 +6096,7 @@
   </w:style>
   <w:style w:type="paragraph" w:customStyle="1" w:styleId="Capa">
     <w:name w:val="Capa"/>
-    <w:basedOn w:val="Ttulo1"/>
+    <w:basedOn w:val="Heading1"/>
     <w:next w:val="Normal"/>
     <w:autoRedefine/>
     <w:rsid w:val="00E55F17"/>
@@ -6144,7 +6118,7 @@
   </w:style>
   <w:style w:type="paragraph" w:customStyle="1" w:styleId="Sumario">
     <w:name w:val="Sumario"/>
-    <w:basedOn w:val="Cabealho"/>
+    <w:basedOn w:val="Header"/>
     <w:autoRedefine/>
     <w:rsid w:val="00E55F17"/>
     <w:pPr>
@@ -6161,7 +6135,7 @@
   </w:style>
   <w:style w:type="paragraph" w:customStyle="1" w:styleId="topico">
     <w:name w:val="topico"/>
-    <w:basedOn w:val="Corpodetexto"/>
+    <w:basedOn w:val="BodyText"/>
     <w:rsid w:val="00E55F17"/>
     <w:pPr>
       <w:pBdr>
@@ -6226,28 +6200,28 @@
       <w:lang w:val="en-US"/>
     </w:rPr>
   </w:style>
-  <w:style w:type="character" w:styleId="Forte">
+  <w:style w:type="character" w:styleId="Strong">
     <w:name w:val="Strong"/>
-    <w:basedOn w:val="Fontepargpadro"/>
+    <w:basedOn w:val="DefaultParagraphFont"/>
     <w:qFormat/>
     <w:rsid w:val="00E55F17"/>
     <w:rPr>
       <w:b/>
     </w:rPr>
   </w:style>
-  <w:style w:type="character" w:styleId="HiperlinkVisitado">
+  <w:style w:type="character" w:styleId="FollowedHyperlink">
     <w:name w:val="FollowedHyperlink"/>
-    <w:basedOn w:val="Fontepargpadro"/>
+    <w:basedOn w:val="DefaultParagraphFont"/>
     <w:rsid w:val="00E55F17"/>
     <w:rPr>
       <w:color w:val="800080"/>
       <w:u w:val="single"/>
     </w:rPr>
   </w:style>
-  <w:style w:type="paragraph" w:styleId="Textodebalo">
+  <w:style w:type="paragraph" w:styleId="BalloonText">
     <w:name w:val="Balloon Text"/>
     <w:basedOn w:val="Normal"/>
-    <w:link w:val="TextodebaloChar"/>
+    <w:link w:val="BalloonTextChar"/>
     <w:rsid w:val="00195453"/>
     <w:rPr>
       <w:rFonts w:ascii="Tahoma" w:hAnsi="Tahoma" w:cs="Tahoma"/>
@@ -6255,10 +6229,10 @@
       <w:szCs w:val="16"/>
     </w:rPr>
   </w:style>
-  <w:style w:type="character" w:customStyle="1" w:styleId="TextodebaloChar">
-    <w:name w:val="Texto de balão Char"/>
-    <w:basedOn w:val="Fontepargpadro"/>
-    <w:link w:val="Textodebalo"/>
+  <w:style w:type="character" w:customStyle="1" w:styleId="BalloonTextChar">
+    <w:name w:val="Balloon Text Char"/>
+    <w:basedOn w:val="DefaultParagraphFont"/>
+    <w:link w:val="BalloonText"/>
     <w:rsid w:val="00195453"/>
     <w:rPr>
       <w:rFonts w:ascii="Tahoma" w:hAnsi="Tahoma" w:cs="Tahoma"/>
@@ -6266,7 +6240,7 @@
       <w:szCs w:val="16"/>
     </w:rPr>
   </w:style>
-  <w:style w:type="paragraph" w:styleId="PargrafodaLista">
+  <w:style w:type="paragraph" w:styleId="ListParagraph">
     <w:name w:val="List Paragraph"/>
     <w:basedOn w:val="Normal"/>
     <w:uiPriority w:val="99"/>
@@ -6570,12 +6544,7 @@
 </file>
 
 <file path=customXml/item1.xml><?xml version="1.0" encoding="utf-8"?>
-<?mso-contentType ?>
-<FormTemplates xmlns="http://schemas.microsoft.com/sharepoint/v3/contenttype/forms">
-  <Display>DocumentLibraryForm</Display>
-  <Edit>DocumentLibraryForm</Edit>
-  <New>DocumentLibraryForm</New>
-</FormTemplates>
+<LongProperties xmlns="http://schemas.microsoft.com/office/2006/metadata/longProperties"/>
 </file>
 
 <file path=customXml/item2.xml><?xml version="1.0" encoding="utf-8"?>
@@ -6628,7 +6597,12 @@
 </file>
 
 <file path=customXml/item3.xml><?xml version="1.0" encoding="utf-8"?>
-<LongProperties xmlns="http://schemas.microsoft.com/office/2006/metadata/longProperties"/>
+<?mso-contentType ?>
+<FormTemplates xmlns="http://schemas.microsoft.com/sharepoint/v3/contenttype/forms">
+  <Display>DocumentLibraryForm</Display>
+  <Edit>DocumentLibraryForm</Edit>
+  <New>DocumentLibraryForm</New>
+</FormTemplates>
 </file>
 
 <file path=customXml/item4.xml><?xml version="1.0" encoding="utf-8"?>
@@ -6642,9 +6616,9 @@
 </file>
 
 <file path=customXml/itemProps1.xml><?xml version="1.0" encoding="utf-8"?>
-<ds:datastoreItem xmlns:ds="http://schemas.openxmlformats.org/officeDocument/2006/customXml" ds:itemID="{37D4C46C-9C37-4F3D-84F7-A0CE66EF1E61}">
+<ds:datastoreItem xmlns:ds="http://schemas.openxmlformats.org/officeDocument/2006/customXml" ds:itemID="{D1511CF8-B002-461F-A174-6D8494972A6E}">
   <ds:schemaRefs>
-    <ds:schemaRef ds:uri="http://schemas.microsoft.com/sharepoint/v3/contenttype/forms"/>
+    <ds:schemaRef ds:uri="http://schemas.microsoft.com/office/2006/metadata/longProperties"/>
   </ds:schemaRefs>
 </ds:datastoreItem>
 </file>
@@ -6665,9 +6639,9 @@
 </file>
 
 <file path=customXml/itemProps3.xml><?xml version="1.0" encoding="utf-8"?>
-<ds:datastoreItem xmlns:ds="http://schemas.openxmlformats.org/officeDocument/2006/customXml" ds:itemID="{D1511CF8-B002-461F-A174-6D8494972A6E}">
+<ds:datastoreItem xmlns:ds="http://schemas.openxmlformats.org/officeDocument/2006/customXml" ds:itemID="{37D4C46C-9C37-4F3D-84F7-A0CE66EF1E61}">
   <ds:schemaRefs>
-    <ds:schemaRef ds:uri="http://schemas.microsoft.com/office/2006/metadata/longProperties"/>
+    <ds:schemaRef ds:uri="http://schemas.microsoft.com/sharepoint/v3/contenttype/forms"/>
   </ds:schemaRefs>
 </ds:datastoreItem>
 </file>
@@ -6681,7 +6655,7 @@
 </file>
 
 <file path=customXml/itemProps5.xml><?xml version="1.0" encoding="utf-8"?>
-<ds:datastoreItem xmlns:ds="http://schemas.openxmlformats.org/officeDocument/2006/customXml" ds:itemID="{FC62B202-0C69-4264-85C0-CC2240C80A43}">
+<ds:datastoreItem xmlns:ds="http://schemas.openxmlformats.org/officeDocument/2006/customXml" ds:itemID="{A1301A4D-65F3-4120-928F-12BA6E3C9FB2}">
   <ds:schemaRefs>
     <ds:schemaRef ds:uri="http://schemas.openxmlformats.org/officeDocument/2006/bibliography"/>
   </ds:schemaRefs>

</xml_diff>

<commit_message>
Adequação dos Casos de Uso
</commit_message>
<xml_diff>
--- a/docs/Casos de Uso/UC02 - Mostrar Carrinho de Compras.docx
+++ b/docs/Casos de Uso/UC02 - Mostrar Carrinho de Compras.docx
@@ -724,6 +724,109 @@
     </w:p>
     <w:p>
       <w:pPr>
+        <w:pStyle w:val="TOC1"/>
+        <w:tabs>
+          <w:tab w:val="left" w:pos="480"/>
+          <w:tab w:val="right" w:leader="dot" w:pos="10078"/>
+        </w:tabs>
+        <w:rPr>
+          <w:rFonts w:asciiTheme="minorHAnsi" w:eastAsiaTheme="minorEastAsia" w:hAnsiTheme="minorHAnsi" w:cstheme="minorBidi"/>
+          <w:b w:val="0"/>
+          <w:caps w:val="0"/>
+          <w:noProof/>
+          <w:sz w:val="22"/>
+          <w:szCs w:val="22"/>
+        </w:rPr>
+      </w:pPr>
+      <w:r>
+        <w:rPr>
+          <w:smallCaps/>
+        </w:rPr>
+        <w:fldChar w:fldCharType="begin"/>
+      </w:r>
+      <w:r>
+        <w:instrText xml:space="preserve"> TOC \o "2-4" \t "Heading 1;1" </w:instrText>
+      </w:r>
+      <w:r>
+        <w:rPr>
+          <w:smallCaps/>
+        </w:rPr>
+        <w:fldChar w:fldCharType="separate"/>
+      </w:r>
+      <w:r>
+        <w:rPr>
+          <w:noProof/>
+        </w:rPr>
+        <w:t>1</w:t>
+      </w:r>
+      <w:r>
+        <w:rPr>
+          <w:rFonts w:asciiTheme="minorHAnsi" w:eastAsiaTheme="minorEastAsia" w:hAnsiTheme="minorHAnsi" w:cstheme="minorBidi"/>
+          <w:b w:val="0"/>
+          <w:caps w:val="0"/>
+          <w:noProof/>
+          <w:sz w:val="22"/>
+          <w:szCs w:val="22"/>
+        </w:rPr>
+        <w:tab/>
+      </w:r>
+      <w:r>
+        <w:rPr>
+          <w:noProof/>
+        </w:rPr>
+        <w:t>Caso de Uso</w:t>
+      </w:r>
+      <w:r>
+        <w:rPr>
+          <w:noProof/>
+          <w:color w:val="FF0000"/>
+        </w:rPr>
+        <w:t xml:space="preserve"> Mostrar Carrinho de Compras</w:t>
+      </w:r>
+      <w:r>
+        <w:rPr>
+          <w:noProof/>
+        </w:rPr>
+        <w:tab/>
+      </w:r>
+      <w:r>
+        <w:rPr>
+          <w:noProof/>
+        </w:rPr>
+        <w:fldChar w:fldCharType="begin"/>
+      </w:r>
+      <w:r>
+        <w:rPr>
+          <w:noProof/>
+        </w:rPr>
+        <w:instrText xml:space="preserve"> PAGEREF _Toc335252352 \h </w:instrText>
+      </w:r>
+      <w:r>
+        <w:rPr>
+          <w:noProof/>
+        </w:rPr>
+      </w:r>
+      <w:r>
+        <w:rPr>
+          <w:noProof/>
+        </w:rPr>
+        <w:fldChar w:fldCharType="separate"/>
+      </w:r>
+      <w:r>
+        <w:rPr>
+          <w:noProof/>
+        </w:rPr>
+        <w:t>1-1</w:t>
+      </w:r>
+      <w:r>
+        <w:rPr>
+          <w:noProof/>
+        </w:rPr>
+        <w:fldChar w:fldCharType="end"/>
+      </w:r>
+    </w:p>
+    <w:p>
+      <w:pPr>
         <w:pStyle w:val="TOC2"/>
         <w:tabs>
           <w:tab w:val="left" w:pos="720"/>
@@ -739,23 +842,6 @@
       </w:pPr>
       <w:r>
         <w:rPr>
-          <w:b/>
-          <w:caps/>
-        </w:rPr>
-        <w:fldChar w:fldCharType="begin"/>
-      </w:r>
-      <w:r>
-        <w:instrText xml:space="preserve"> TOC \o "2-4" \t "Heading 1;1" </w:instrText>
-      </w:r>
-      <w:r>
-        <w:rPr>
-          <w:b/>
-          <w:caps/>
-        </w:rPr>
-        <w:fldChar w:fldCharType="separate"/>
-      </w:r>
-      <w:r>
-        <w:rPr>
           <w:noProof/>
         </w:rPr>
         <w:t>1.1</w:t>
@@ -792,7 +878,7 @@
         <w:rPr>
           <w:noProof/>
         </w:rPr>
-        <w:instrText xml:space="preserve"> PAGEREF _Toc334033451 \h </w:instrText>
+        <w:instrText xml:space="preserve"> PAGEREF _Toc335252353 \h </w:instrText>
       </w:r>
       <w:r>
         <w:rPr>
@@ -871,7 +957,7 @@
         <w:rPr>
           <w:noProof/>
         </w:rPr>
-        <w:instrText xml:space="preserve"> PAGEREF _Toc334033452 \h </w:instrText>
+        <w:instrText xml:space="preserve"> PAGEREF _Toc335252354 \h </w:instrText>
       </w:r>
       <w:r>
         <w:rPr>
@@ -950,7 +1036,7 @@
         <w:rPr>
           <w:noProof/>
         </w:rPr>
-        <w:instrText xml:space="preserve"> PAGEREF _Toc334033453 \h </w:instrText>
+        <w:instrText xml:space="preserve"> PAGEREF _Toc335252355 \h </w:instrText>
       </w:r>
       <w:r>
         <w:rPr>
@@ -1029,7 +1115,7 @@
         <w:rPr>
           <w:noProof/>
         </w:rPr>
-        <w:instrText xml:space="preserve"> PAGEREF _Toc334033454 \h </w:instrText>
+        <w:instrText xml:space="preserve"> PAGEREF _Toc335252356 \h </w:instrText>
       </w:r>
       <w:r>
         <w:rPr>
@@ -1108,7 +1194,7 @@
         <w:rPr>
           <w:noProof/>
         </w:rPr>
-        <w:instrText xml:space="preserve"> PAGEREF _Toc334033455 \h </w:instrText>
+        <w:instrText xml:space="preserve"> PAGEREF _Toc335252357 \h </w:instrText>
       </w:r>
       <w:r>
         <w:rPr>
@@ -1125,7 +1211,7 @@
         <w:rPr>
           <w:noProof/>
         </w:rPr>
-        <w:t>1-2</w:t>
+        <w:t>1-1</w:t>
       </w:r>
       <w:r>
         <w:rPr>
@@ -1187,7 +1273,7 @@
         <w:rPr>
           <w:noProof/>
         </w:rPr>
-        <w:instrText xml:space="preserve"> PAGEREF _Toc334033456 \h </w:instrText>
+        <w:instrText xml:space="preserve"> PAGEREF _Toc335252358 \h </w:instrText>
       </w:r>
       <w:r>
         <w:rPr>
@@ -1266,7 +1352,7 @@
         <w:rPr>
           <w:noProof/>
         </w:rPr>
-        <w:instrText xml:space="preserve"> PAGEREF _Toc334033457 \h </w:instrText>
+        <w:instrText xml:space="preserve"> PAGEREF _Toc335252359 \h </w:instrText>
       </w:r>
       <w:r>
         <w:rPr>
@@ -1345,7 +1431,7 @@
         <w:rPr>
           <w:noProof/>
         </w:rPr>
-        <w:instrText xml:space="preserve"> PAGEREF _Toc334033458 \h </w:instrText>
+        <w:instrText xml:space="preserve"> PAGEREF _Toc335252360 \h </w:instrText>
       </w:r>
       <w:r>
         <w:rPr>
@@ -1424,7 +1510,7 @@
         <w:rPr>
           <w:noProof/>
         </w:rPr>
-        <w:instrText xml:space="preserve"> PAGEREF _Toc334033459 \h </w:instrText>
+        <w:instrText xml:space="preserve"> PAGEREF _Toc335252361 \h </w:instrText>
       </w:r>
       <w:r>
         <w:rPr>
@@ -1503,7 +1589,7 @@
         <w:rPr>
           <w:noProof/>
         </w:rPr>
-        <w:instrText xml:space="preserve"> PAGEREF _Toc334033460 \h </w:instrText>
+        <w:instrText xml:space="preserve"> PAGEREF _Toc335252362 \h </w:instrText>
       </w:r>
       <w:r>
         <w:rPr>
@@ -1520,7 +1606,7 @@
         <w:rPr>
           <w:noProof/>
         </w:rPr>
-        <w:t>1-3</w:t>
+        <w:t>1-2</w:t>
       </w:r>
       <w:r>
         <w:rPr>
@@ -1582,7 +1668,7 @@
         <w:rPr>
           <w:noProof/>
         </w:rPr>
-        <w:instrText xml:space="preserve"> PAGEREF _Toc334033461 \h </w:instrText>
+        <w:instrText xml:space="preserve"> PAGEREF _Toc335252363 \h </w:instrText>
       </w:r>
       <w:r>
         <w:rPr>
@@ -1661,7 +1747,7 @@
         <w:rPr>
           <w:noProof/>
         </w:rPr>
-        <w:instrText xml:space="preserve"> PAGEREF _Toc334033462 \h </w:instrText>
+        <w:instrText xml:space="preserve"> PAGEREF _Toc335252364 \h </w:instrText>
       </w:r>
       <w:r>
         <w:rPr>
@@ -1740,7 +1826,7 @@
         <w:rPr>
           <w:noProof/>
         </w:rPr>
-        <w:instrText xml:space="preserve"> PAGEREF _Toc334033463 \h </w:instrText>
+        <w:instrText xml:space="preserve"> PAGEREF _Toc335252365 \h </w:instrText>
       </w:r>
       <w:r>
         <w:rPr>
@@ -1801,7 +1887,7 @@
         <w:rPr>
           <w:noProof/>
         </w:rPr>
-        <w:t>Lista de produto</w:t>
+        <w:t>Lista de produto do Carrinho de Compras</w:t>
       </w:r>
       <w:r>
         <w:rPr>
@@ -1819,7 +1905,7 @@
         <w:rPr>
           <w:noProof/>
         </w:rPr>
-        <w:instrText xml:space="preserve"> PAGEREF _Toc334033464 \h </w:instrText>
+        <w:instrText xml:space="preserve"> PAGEREF _Toc335252366 \h </w:instrText>
       </w:r>
       <w:r>
         <w:rPr>
@@ -1898,7 +1984,7 @@
         <w:rPr>
           <w:noProof/>
         </w:rPr>
-        <w:instrText xml:space="preserve"> PAGEREF _Toc334033465 \h </w:instrText>
+        <w:instrText xml:space="preserve"> PAGEREF _Toc335252367 \h </w:instrText>
       </w:r>
       <w:r>
         <w:rPr>
@@ -1970,6 +2056,7 @@
         <w:pStyle w:val="Heading1"/>
       </w:pPr>
       <w:bookmarkStart w:id="7" w:name="_Toc23153058"/>
+      <w:bookmarkStart w:id="8" w:name="_Toc335252352"/>
       <w:bookmarkEnd w:id="0"/>
       <w:bookmarkEnd w:id="1"/>
       <w:bookmarkEnd w:id="2"/>
@@ -1997,19 +2084,20 @@
         </w:rPr>
         <w:t>Mostrar Carrinho de Compras</w:t>
       </w:r>
+      <w:bookmarkEnd w:id="8"/>
     </w:p>
     <w:p>
       <w:pPr>
         <w:pStyle w:val="Heading2"/>
       </w:pPr>
-      <w:bookmarkStart w:id="8" w:name="_Toc23153092"/>
-      <w:bookmarkStart w:id="9" w:name="_Toc334033451"/>
+      <w:bookmarkStart w:id="9" w:name="_Toc23153092"/>
       <w:bookmarkStart w:id="10" w:name="_Toc23153059"/>
+      <w:bookmarkStart w:id="11" w:name="_Toc335252353"/>
       <w:r>
         <w:t>Diagrama do Caso de Uso</w:t>
       </w:r>
-      <w:bookmarkEnd w:id="8"/>
       <w:bookmarkEnd w:id="9"/>
+      <w:bookmarkEnd w:id="11"/>
     </w:p>
     <w:p>
       <w:pPr>
@@ -2061,12 +2149,12 @@
       <w:pPr>
         <w:pStyle w:val="Heading2"/>
       </w:pPr>
-      <w:bookmarkStart w:id="11" w:name="_Toc334033452"/>
+      <w:bookmarkStart w:id="12" w:name="_Toc335252354"/>
       <w:r>
         <w:t>Descrição</w:t>
       </w:r>
       <w:bookmarkEnd w:id="10"/>
-      <w:bookmarkEnd w:id="11"/>
+      <w:bookmarkEnd w:id="12"/>
     </w:p>
     <w:p>
       <w:pPr>
@@ -2094,11 +2182,11 @@
       <w:pPr>
         <w:pStyle w:val="Heading2"/>
       </w:pPr>
-      <w:bookmarkStart w:id="12" w:name="_Toc334033453"/>
+      <w:bookmarkStart w:id="13" w:name="_Toc335252355"/>
       <w:r>
         <w:t>Atores</w:t>
       </w:r>
-      <w:bookmarkEnd w:id="12"/>
+      <w:bookmarkEnd w:id="13"/>
     </w:p>
     <w:p>
       <w:pPr>
@@ -2143,13 +2231,13 @@
       <w:pPr>
         <w:pStyle w:val="Heading2"/>
       </w:pPr>
-      <w:bookmarkStart w:id="13" w:name="_Toc23153074"/>
-      <w:bookmarkStart w:id="14" w:name="_Toc334033454"/>
+      <w:bookmarkStart w:id="14" w:name="_Toc23153074"/>
+      <w:bookmarkStart w:id="15" w:name="_Toc335252356"/>
       <w:r>
         <w:t>Pré-Condições</w:t>
       </w:r>
-      <w:bookmarkEnd w:id="13"/>
       <w:bookmarkEnd w:id="14"/>
+      <w:bookmarkEnd w:id="15"/>
     </w:p>
     <w:p>
       <w:pPr>
@@ -2196,13 +2284,13 @@
       <w:pPr>
         <w:pStyle w:val="Heading2"/>
       </w:pPr>
-      <w:bookmarkStart w:id="15" w:name="_Toc23153077"/>
-      <w:bookmarkStart w:id="16" w:name="_Toc334033455"/>
+      <w:bookmarkStart w:id="16" w:name="_Toc23153077"/>
+      <w:bookmarkStart w:id="17" w:name="_Toc335252357"/>
       <w:r>
         <w:t>Pós-Condições</w:t>
       </w:r>
-      <w:bookmarkEnd w:id="15"/>
       <w:bookmarkEnd w:id="16"/>
+      <w:bookmarkEnd w:id="17"/>
     </w:p>
     <w:p>
       <w:pPr>
@@ -2244,14 +2332,14 @@
       <w:pPr>
         <w:pStyle w:val="Heading2"/>
       </w:pPr>
-      <w:bookmarkStart w:id="17" w:name="_Toc23153060"/>
-      <w:bookmarkStart w:id="18" w:name="_Toc334033456"/>
+      <w:bookmarkStart w:id="18" w:name="_Toc23153060"/>
+      <w:bookmarkStart w:id="19" w:name="_Toc335252358"/>
       <w:r>
         <w:lastRenderedPageBreak/>
         <w:t>Fluxo Básico</w:t>
       </w:r>
-      <w:bookmarkEnd w:id="17"/>
       <w:bookmarkEnd w:id="18"/>
+      <w:bookmarkEnd w:id="19"/>
     </w:p>
     <w:p>
       <w:pPr>
@@ -2359,7 +2447,7 @@
         <w:spacing w:line="360" w:lineRule="auto"/>
       </w:pPr>
       <w:r>
-        <w:t>Categoria do produto</w:t>
+        <w:t>Preço do produto</w:t>
       </w:r>
     </w:p>
     <w:p>
@@ -2372,7 +2460,7 @@
         <w:spacing w:line="360" w:lineRule="auto"/>
       </w:pPr>
       <w:r>
-        <w:t>Preço do produto</w:t>
+        <w:t>Quantidade</w:t>
       </w:r>
     </w:p>
     <w:p>
@@ -2385,7 +2473,7 @@
         <w:spacing w:line="360" w:lineRule="auto"/>
       </w:pPr>
       <w:r>
-        <w:t>Valor total da compra</w:t>
+        <w:t>Valor total por produto</w:t>
       </w:r>
     </w:p>
     <w:p>
@@ -2398,7 +2486,7 @@
         <w:spacing w:line="360" w:lineRule="auto"/>
       </w:pPr>
       <w:r>
-        <w:t>Botão para retornar a página Home da loja</w:t>
+        <w:t>Valor total da compra</w:t>
       </w:r>
     </w:p>
     <w:p>
@@ -2411,7 +2499,26 @@
         <w:spacing w:line="360" w:lineRule="auto"/>
       </w:pPr>
       <w:r>
+        <w:t xml:space="preserve">Link </w:t>
+      </w:r>
+      <w:r>
+        <w:t xml:space="preserve"> para retornar a página Home da loja</w:t>
+      </w:r>
+    </w:p>
+    <w:p>
+      <w:pPr>
+        <w:pStyle w:val="BodyText"/>
+        <w:numPr>
+          <w:ilvl w:val="1"/>
+          <w:numId w:val="10"/>
+        </w:numPr>
+        <w:spacing w:line="360" w:lineRule="auto"/>
+      </w:pPr>
+      <w:r>
         <w:t>Botão para Finalizar a compra</w:t>
+      </w:r>
+      <w:r>
+        <w:t xml:space="preserve"> junto a uma caixa de texto do Nome Completo</w:t>
       </w:r>
     </w:p>
     <w:p>
@@ -2431,27 +2538,27 @@
       <w:pPr>
         <w:pStyle w:val="Heading2"/>
       </w:pPr>
-      <w:bookmarkStart w:id="19" w:name="_Toc23153061"/>
-      <w:bookmarkStart w:id="20" w:name="_Toc334033457"/>
+      <w:bookmarkStart w:id="20" w:name="_Toc23153061"/>
+      <w:bookmarkStart w:id="21" w:name="_Toc335252359"/>
       <w:r>
         <w:t>Fluxos Alternativos</w:t>
       </w:r>
-      <w:bookmarkEnd w:id="19"/>
+      <w:bookmarkEnd w:id="20"/>
       <w:r>
         <w:t xml:space="preserve"> (FA)</w:t>
       </w:r>
-      <w:bookmarkEnd w:id="20"/>
+      <w:bookmarkEnd w:id="21"/>
     </w:p>
     <w:p>
       <w:pPr>
         <w:pStyle w:val="Heading3"/>
         <w:ind w:left="993" w:hanging="993"/>
       </w:pPr>
-      <w:bookmarkStart w:id="21" w:name="_Nenhum_produto_encontrado"/>
-      <w:bookmarkStart w:id="22" w:name="_Nenhum_produto_no"/>
-      <w:bookmarkStart w:id="23" w:name="_Toc334033458"/>
-      <w:bookmarkEnd w:id="21"/>
+      <w:bookmarkStart w:id="22" w:name="_Nenhum_produto_encontrado"/>
+      <w:bookmarkStart w:id="23" w:name="_Nenhum_produto_no"/>
+      <w:bookmarkStart w:id="24" w:name="_Toc335252360"/>
       <w:bookmarkEnd w:id="22"/>
+      <w:bookmarkEnd w:id="23"/>
       <w:r>
         <w:t xml:space="preserve">Nenhum </w:t>
       </w:r>
@@ -2461,7 +2568,7 @@
       <w:r>
         <w:t>no Carrinho de Compras</w:t>
       </w:r>
-      <w:bookmarkEnd w:id="23"/>
+      <w:bookmarkEnd w:id="24"/>
     </w:p>
     <w:p>
       <w:pPr>
@@ -2547,13 +2654,13 @@
         <w:pStyle w:val="Heading3"/>
         <w:ind w:left="993" w:hanging="993"/>
       </w:pPr>
-      <w:bookmarkStart w:id="24" w:name="_Cliente_seleciona_botão_1"/>
-      <w:bookmarkStart w:id="25" w:name="_Toc334033459"/>
-      <w:bookmarkEnd w:id="24"/>
+      <w:bookmarkStart w:id="25" w:name="_Cliente_seleciona_botão_1"/>
+      <w:bookmarkStart w:id="26" w:name="_Toc335252361"/>
+      <w:bookmarkEnd w:id="25"/>
       <w:r>
         <w:t>Cliente seleciona botão para Finalizar Compra</w:t>
       </w:r>
-      <w:bookmarkEnd w:id="25"/>
+      <w:bookmarkEnd w:id="26"/>
     </w:p>
     <w:p>
       <w:pPr>
@@ -2586,13 +2693,13 @@
       <w:pPr>
         <w:pStyle w:val="Heading2"/>
       </w:pPr>
-      <w:bookmarkStart w:id="26" w:name="_Toc23153071"/>
-      <w:bookmarkStart w:id="27" w:name="_Toc334033460"/>
+      <w:bookmarkStart w:id="27" w:name="_Toc23153071"/>
+      <w:bookmarkStart w:id="28" w:name="_Toc335252362"/>
       <w:r>
         <w:t>Requisitos Especiais</w:t>
       </w:r>
-      <w:bookmarkEnd w:id="26"/>
       <w:bookmarkEnd w:id="27"/>
+      <w:bookmarkEnd w:id="28"/>
     </w:p>
     <w:p>
       <w:pPr>
@@ -2616,29 +2723,29 @@
       <w:pPr>
         <w:pStyle w:val="Heading2"/>
       </w:pPr>
-      <w:bookmarkStart w:id="28" w:name="_Toc23153080"/>
-      <w:bookmarkStart w:id="29" w:name="_Toc334033461"/>
+      <w:bookmarkStart w:id="29" w:name="_Toc23153080"/>
+      <w:bookmarkStart w:id="30" w:name="_Toc335252363"/>
       <w:r>
         <w:lastRenderedPageBreak/>
         <w:t>Pontos de Extensão</w:t>
       </w:r>
-      <w:bookmarkEnd w:id="28"/>
       <w:bookmarkEnd w:id="29"/>
+      <w:bookmarkEnd w:id="30"/>
     </w:p>
     <w:p>
       <w:pPr>
         <w:pStyle w:val="Heading3"/>
         <w:ind w:left="993" w:hanging="993"/>
       </w:pPr>
-      <w:bookmarkStart w:id="30" w:name="_Visualizar_detalhe_do"/>
-      <w:bookmarkStart w:id="31" w:name="_Cliente_seleciona_botão"/>
-      <w:bookmarkStart w:id="32" w:name="_Toc334033462"/>
-      <w:bookmarkEnd w:id="30"/>
+      <w:bookmarkStart w:id="31" w:name="_Visualizar_detalhe_do"/>
+      <w:bookmarkStart w:id="32" w:name="_Cliente_seleciona_botão"/>
+      <w:bookmarkStart w:id="33" w:name="_Toc335252364"/>
       <w:bookmarkEnd w:id="31"/>
+      <w:bookmarkEnd w:id="32"/>
       <w:r>
         <w:t>Cliente seleciona botão para voltar a Home</w:t>
       </w:r>
-      <w:bookmarkEnd w:id="32"/>
+      <w:bookmarkEnd w:id="33"/>
     </w:p>
     <w:p>
       <w:pPr>
@@ -2646,10 +2753,16 @@
         <w:spacing w:line="360" w:lineRule="auto"/>
       </w:pPr>
       <w:r>
-        <w:t>Se o cliente clicar em</w:t>
-      </w:r>
-      <w:r>
-        <w:t xml:space="preserve"> no botão para voltar para a Home, o Sistema redirecionará para a página Home</w:t>
+        <w:t xml:space="preserve">Se o cliente clicar </w:t>
+      </w:r>
+      <w:r>
+        <w:t xml:space="preserve">no </w:t>
+      </w:r>
+      <w:r>
+        <w:t xml:space="preserve">link </w:t>
+      </w:r>
+      <w:r>
+        <w:t>para voltar para a Home, o Sistema redirecionará para a página Home</w:t>
       </w:r>
       <w:r>
         <w:t>.</w:t>
@@ -2669,45 +2782,87 @@
     </w:p>
     <w:p>
       <w:pPr>
-        <w:pStyle w:val="BodyText"/>
-      </w:pPr>
-    </w:p>
-    <w:p>
-      <w:pPr>
-        <w:pStyle w:val="BodyText"/>
-        <w:spacing w:line="360" w:lineRule="auto"/>
-      </w:pPr>
-      <w:bookmarkStart w:id="33" w:name="_Visualizar_Carrinho_de"/>
-      <w:bookmarkEnd w:id="33"/>
-    </w:p>
-    <w:p>
-      <w:pPr>
         <w:pStyle w:val="Heading2"/>
       </w:pPr>
-      <w:bookmarkStart w:id="34" w:name="_Toc334033463"/>
+      <w:bookmarkStart w:id="34" w:name="_Visualizar_Carrinho_de"/>
+      <w:bookmarkStart w:id="35" w:name="_Toc335252365"/>
+      <w:bookmarkEnd w:id="34"/>
       <w:r>
         <w:t>Interfaces</w:t>
       </w:r>
-      <w:bookmarkEnd w:id="34"/>
+      <w:bookmarkEnd w:id="35"/>
     </w:p>
     <w:p>
       <w:pPr>
         <w:pStyle w:val="Heading3"/>
         <w:ind w:left="993" w:hanging="993"/>
       </w:pPr>
-      <w:bookmarkStart w:id="35" w:name="_Lista_de_produto"/>
-      <w:bookmarkStart w:id="36" w:name="_Toc334033464"/>
-      <w:bookmarkEnd w:id="35"/>
+      <w:bookmarkStart w:id="36" w:name="_Lista_de_produto"/>
+      <w:bookmarkStart w:id="37" w:name="_Toc335252366"/>
+      <w:bookmarkEnd w:id="36"/>
       <w:r>
         <w:t>Lista de produto</w:t>
       </w:r>
-      <w:bookmarkEnd w:id="36"/>
+      <w:r>
+        <w:t xml:space="preserve"> do Carrinho de Compras</w:t>
+      </w:r>
+      <w:bookmarkEnd w:id="37"/>
     </w:p>
     <w:p>
       <w:pPr>
         <w:pStyle w:val="BodyText"/>
         <w:jc w:val="center"/>
       </w:pPr>
+      <w:r>
+        <w:rPr>
+          <w:noProof/>
+        </w:rPr>
+        <w:drawing>
+          <wp:inline distT="0" distB="0" distL="0" distR="0">
+            <wp:extent cx="6400800" cy="3689350"/>
+            <wp:effectExtent l="19050" t="0" r="0" b="0"/>
+            <wp:docPr id="3" name="Picture 2"/>
+            <wp:cNvGraphicFramePr>
+              <a:graphicFrameLocks xmlns:a="http://schemas.openxmlformats.org/drawingml/2006/main" noChangeAspect="1"/>
+            </wp:cNvGraphicFramePr>
+            <a:graphic xmlns:a="http://schemas.openxmlformats.org/drawingml/2006/main">
+              <a:graphicData uri="http://schemas.openxmlformats.org/drawingml/2006/picture">
+                <pic:pic xmlns:pic="http://schemas.openxmlformats.org/drawingml/2006/picture">
+                  <pic:nvPicPr>
+                    <pic:cNvPr id="0" name="Picture 2"/>
+                    <pic:cNvPicPr>
+                      <a:picLocks noChangeAspect="1" noChangeArrowheads="1"/>
+                    </pic:cNvPicPr>
+                  </pic:nvPicPr>
+                  <pic:blipFill>
+                    <a:blip r:embed="rId16" cstate="print"/>
+                    <a:srcRect/>
+                    <a:stretch>
+                      <a:fillRect/>
+                    </a:stretch>
+                  </pic:blipFill>
+                  <pic:spPr bwMode="auto">
+                    <a:xfrm>
+                      <a:off x="0" y="0"/>
+                      <a:ext cx="6400800" cy="3689350"/>
+                    </a:xfrm>
+                    <a:prstGeom prst="rect">
+                      <a:avLst/>
+                    </a:prstGeom>
+                    <a:noFill/>
+                    <a:ln w="9525">
+                      <a:noFill/>
+                      <a:miter lim="800000"/>
+                      <a:headEnd/>
+                      <a:tailEnd/>
+                    </a:ln>
+                  </pic:spPr>
+                </pic:pic>
+              </a:graphicData>
+            </a:graphic>
+          </wp:inline>
+        </w:drawing>
+      </w:r>
     </w:p>
     <w:p>
       <w:pPr>
@@ -2719,16 +2874,11 @@
       <w:pPr>
         <w:pStyle w:val="Heading2"/>
       </w:pPr>
-      <w:bookmarkStart w:id="37" w:name="_Toc334033465"/>
+      <w:bookmarkStart w:id="38" w:name="_Toc335252367"/>
       <w:r>
         <w:t>Regras de Negócio</w:t>
       </w:r>
-      <w:bookmarkEnd w:id="37"/>
-    </w:p>
-    <w:p>
-      <w:pPr>
-        <w:pStyle w:val="BodyText"/>
-      </w:pPr>
+      <w:bookmarkEnd w:id="38"/>
     </w:p>
     <w:tbl>
       <w:tblPr>
@@ -2839,8 +2989,8 @@
       </w:pPr>
     </w:p>
     <w:sectPr>
-      <w:headerReference w:type="default" r:id="rId16"/>
-      <w:footerReference w:type="default" r:id="rId17"/>
+      <w:headerReference w:type="default" r:id="rId17"/>
+      <w:footerReference w:type="default" r:id="rId18"/>
       <w:pgSz w:w="12242" w:h="15842" w:code="1"/>
       <w:pgMar w:top="1077" w:right="1077" w:bottom="1077" w:left="1077" w:header="720" w:footer="794" w:gutter="0"/>
       <w:pgNumType w:start="1" w:chapStyle="1"/>
@@ -2981,7 +3131,7 @@
         <w:noProof/>
         <w:sz w:val="16"/>
       </w:rPr>
-      <w:t>1-1</w:t>
+      <w:t>1-3</w:t>
     </w:r>
     <w:r>
       <w:rPr>
@@ -3387,7 +3537,7 @@
               <w:noProof/>
               <w:sz w:val="18"/>
             </w:rPr>
-            <w:t>10/09/12</w:t>
+            <w:t>12/09/12</w:t>
           </w:r>
           <w:r>
             <w:rPr>
@@ -3957,7 +4107,7 @@
               <w:noProof/>
               <w:sz w:val="18"/>
             </w:rPr>
-            <w:t>10/09/12</w:t>
+            <w:t>12/09/12</w:t>
           </w:r>
           <w:r>
             <w:rPr>
@@ -4069,7 +4219,7 @@
               <w:noProof/>
               <w:sz w:val="18"/>
             </w:rPr>
-            <w:t>1-1</w:t>
+            <w:t>1-3</w:t>
           </w:r>
           <w:r>
             <w:rPr>
@@ -4175,7 +4325,7 @@
         <v:path o:extrusionok="f" gradientshapeok="t" o:connecttype="rect"/>
         <o:lock v:ext="edit" aspectratio="t"/>
       </v:shapetype>
-      <v:shape id="_x0000_i1046" type="#_x0000_t75" style="width:10.05pt;height:10.05pt" o:bullet="t">
+      <v:shape id="_x0000_i1027" type="#_x0000_t75" style="width:10.05pt;height:10.05pt" o:bullet="t">
         <v:imagedata r:id="rId1" o:title="bullet2"/>
       </v:shape>
     </w:pict>
@@ -6544,7 +6694,12 @@
 </file>
 
 <file path=customXml/item1.xml><?xml version="1.0" encoding="utf-8"?>
-<LongProperties xmlns="http://schemas.microsoft.com/office/2006/metadata/longProperties"/>
+<?mso-contentType ?>
+<FormTemplates xmlns="http://schemas.microsoft.com/sharepoint/v3/contenttype/forms">
+  <Display>DocumentLibraryForm</Display>
+  <Edit>DocumentLibraryForm</Edit>
+  <New>DocumentLibraryForm</New>
+</FormTemplates>
 </file>
 
 <file path=customXml/item2.xml><?xml version="1.0" encoding="utf-8"?>
@@ -6597,12 +6752,7 @@
 </file>
 
 <file path=customXml/item3.xml><?xml version="1.0" encoding="utf-8"?>
-<?mso-contentType ?>
-<FormTemplates xmlns="http://schemas.microsoft.com/sharepoint/v3/contenttype/forms">
-  <Display>DocumentLibraryForm</Display>
-  <Edit>DocumentLibraryForm</Edit>
-  <New>DocumentLibraryForm</New>
-</FormTemplates>
+<LongProperties xmlns="http://schemas.microsoft.com/office/2006/metadata/longProperties"/>
 </file>
 
 <file path=customXml/item4.xml><?xml version="1.0" encoding="utf-8"?>
@@ -6616,9 +6766,9 @@
 </file>
 
 <file path=customXml/itemProps1.xml><?xml version="1.0" encoding="utf-8"?>
-<ds:datastoreItem xmlns:ds="http://schemas.openxmlformats.org/officeDocument/2006/customXml" ds:itemID="{D1511CF8-B002-461F-A174-6D8494972A6E}">
+<ds:datastoreItem xmlns:ds="http://schemas.openxmlformats.org/officeDocument/2006/customXml" ds:itemID="{37D4C46C-9C37-4F3D-84F7-A0CE66EF1E61}">
   <ds:schemaRefs>
-    <ds:schemaRef ds:uri="http://schemas.microsoft.com/office/2006/metadata/longProperties"/>
+    <ds:schemaRef ds:uri="http://schemas.microsoft.com/sharepoint/v3/contenttype/forms"/>
   </ds:schemaRefs>
 </ds:datastoreItem>
 </file>
@@ -6639,9 +6789,9 @@
 </file>
 
 <file path=customXml/itemProps3.xml><?xml version="1.0" encoding="utf-8"?>
-<ds:datastoreItem xmlns:ds="http://schemas.openxmlformats.org/officeDocument/2006/customXml" ds:itemID="{37D4C46C-9C37-4F3D-84F7-A0CE66EF1E61}">
+<ds:datastoreItem xmlns:ds="http://schemas.openxmlformats.org/officeDocument/2006/customXml" ds:itemID="{D1511CF8-B002-461F-A174-6D8494972A6E}">
   <ds:schemaRefs>
-    <ds:schemaRef ds:uri="http://schemas.microsoft.com/sharepoint/v3/contenttype/forms"/>
+    <ds:schemaRef ds:uri="http://schemas.microsoft.com/office/2006/metadata/longProperties"/>
   </ds:schemaRefs>
 </ds:datastoreItem>
 </file>
@@ -6655,7 +6805,7 @@
 </file>
 
 <file path=customXml/itemProps5.xml><?xml version="1.0" encoding="utf-8"?>
-<ds:datastoreItem xmlns:ds="http://schemas.openxmlformats.org/officeDocument/2006/customXml" ds:itemID="{A1301A4D-65F3-4120-928F-12BA6E3C9FB2}">
+<ds:datastoreItem xmlns:ds="http://schemas.openxmlformats.org/officeDocument/2006/customXml" ds:itemID="{3435AB1D-D2EB-4E56-82BC-0A2182AC1B71}">
   <ds:schemaRefs>
     <ds:schemaRef ds:uri="http://schemas.openxmlformats.org/officeDocument/2006/bibliography"/>
   </ds:schemaRefs>

</xml_diff>